<commit_message>
started working on bankmanager class
</commit_message>
<xml_diff>
--- a/csc6003_foundations_of_programming/week5_oop/folder_system_algorithm.docx
+++ b/csc6003_foundations_of_programming/week5_oop/folder_system_algorithm.docx
@@ -2,7 +2,2568 @@
 <file path=word/document.xml><?xml version="1.0" encoding="utf-8"?>
 <w:document xmlns:wpc="http://schemas.microsoft.com/office/word/2010/wordprocessingCanvas" xmlns:cx="http://schemas.microsoft.com/office/drawing/2014/chartex" xmlns:cx1="http://schemas.microsoft.com/office/drawing/2015/9/8/chartex" xmlns:cx2="http://schemas.microsoft.com/office/drawing/2015/10/21/chartex" xmlns:cx3="http://schemas.microsoft.com/office/drawing/2016/5/9/chartex" xmlns:cx4="http://schemas.microsoft.com/office/drawing/2016/5/10/chartex" xmlns:cx5="http://schemas.microsoft.com/office/drawing/2016/5/11/chartex" xmlns:cx6="http://schemas.microsoft.com/office/drawing/2016/5/12/chartex" xmlns:cx7="http://schemas.microsoft.com/office/drawing/2016/5/13/chartex" xmlns:cx8="http://schemas.microsoft.com/office/drawing/2016/5/14/chartex" xmlns:mc="http://schemas.openxmlformats.org/markup-compatibility/2006" xmlns:aink="http://schemas.microsoft.com/office/drawing/2016/ink" xmlns:am3d="http://schemas.microsoft.com/office/drawing/2017/model3d" xmlns:o="urn:schemas-microsoft-com:office:office" xmlns:oel="http://schemas.microsoft.com/office/2019/extlst" xmlns:r="http://schemas.openxmlformats.org/officeDocument/2006/relationships" xmlns:m="http://schemas.openxmlformats.org/officeDocument/2006/math" xmlns:v="urn:schemas-microsoft-com:vml" xmlns:wp14="http://schemas.microsoft.com/office/word/2010/wordprocessingDrawing" xmlns:wp="http://schemas.openxmlformats.org/drawingml/2006/wordprocessingDrawing" xmlns:w10="urn:schemas-microsoft-com:office:word" xmlns:w="http://schemas.openxmlformats.org/wordprocessingml/2006/main" xmlns:w14="http://schemas.microsoft.com/office/word/2010/wordml" xmlns:w15="http://schemas.microsoft.com/office/word/2012/wordml" xmlns:w16cex="http://schemas.microsoft.com/office/word/2018/wordml/cex" xmlns:w16cid="http://schemas.microsoft.com/office/word/2016/wordml/cid" xmlns:w16="http://schemas.microsoft.com/office/word/2018/wordml" xmlns:w16du="http://schemas.microsoft.com/office/word/2023/wordml/word16du" xmlns:w16sdtdh="http://schemas.microsoft.com/office/word/2020/wordml/sdtdatahash" xmlns:w16sdtfl="http://schemas.microsoft.com/office/word/2024/wordml/sdtformatlock" xmlns:w16se="http://schemas.microsoft.com/office/word/2015/wordml/symex" xmlns:wpg="http://schemas.microsoft.com/office/word/2010/wordprocessingGroup" xmlns:wpi="http://schemas.microsoft.com/office/word/2010/wordprocessingInk" xmlns:wne="http://schemas.microsoft.com/office/word/2006/wordml" xmlns:wps="http://schemas.microsoft.com/office/word/2010/wordprocessingShape" mc:Ignorable="w14 w15 w16se w16cid w16 w16cex w16sdtdh w16sdtfl w16du wp14">
   <w:body>
-    <w:p/>
+    <w:p>
+      <w:pPr>
+        <w:rPr>
+          <w:rFonts w:ascii="Calibri" w:hAnsi="Calibri" w:cs="Calibri"/>
+        </w:rPr>
+      </w:pPr>
+      <w:r>
+        <w:rPr>
+          <w:rFonts w:ascii="Calibri" w:hAnsi="Calibri" w:cs="Calibri"/>
+        </w:rPr>
+        <w:t xml:space="preserve">Title: </w:t>
+      </w:r>
+      <w:r>
+        <w:rPr>
+          <w:rFonts w:ascii="Calibri" w:hAnsi="Calibri" w:cs="Calibri"/>
+        </w:rPr>
+        <w:t>Folder System Algorithm,</w:t>
+      </w:r>
+    </w:p>
+    <w:p>
+      <w:pPr>
+        <w:rPr>
+          <w:rFonts w:ascii="Calibri" w:hAnsi="Calibri" w:cs="Calibri"/>
+        </w:rPr>
+      </w:pPr>
+      <w:r>
+        <w:rPr>
+          <w:rFonts w:ascii="Calibri" w:hAnsi="Calibri" w:cs="Calibri"/>
+        </w:rPr>
+        <w:t>Author: Shaun Clarke</w:t>
+      </w:r>
+      <w:r>
+        <w:rPr>
+          <w:rFonts w:ascii="Calibri" w:hAnsi="Calibri" w:cs="Calibri"/>
+        </w:rPr>
+        <w:br/>
+        <w:t xml:space="preserve">Goal: This program mimics some of the basic functionalities of a </w:t>
+      </w:r>
+      <w:r>
+        <w:rPr>
+          <w:rFonts w:ascii="Calibri" w:hAnsi="Calibri" w:cs="Calibri"/>
+        </w:rPr>
+        <w:t>folder system</w:t>
+      </w:r>
+      <w:r>
+        <w:rPr>
+          <w:rFonts w:ascii="Calibri" w:hAnsi="Calibri" w:cs="Calibri"/>
+        </w:rPr>
+        <w:t>.</w:t>
+      </w:r>
+    </w:p>
+    <w:p>
+      <w:pPr>
+        <w:rPr>
+          <w:rFonts w:ascii="Calibri" w:hAnsi="Calibri" w:cs="Calibri"/>
+        </w:rPr>
+      </w:pPr>
+      <w:r>
+        <w:rPr>
+          <w:rFonts w:ascii="Calibri" w:hAnsi="Calibri" w:cs="Calibri"/>
+        </w:rPr>
+        <w:t>Steps</w:t>
+      </w:r>
+    </w:p>
+    <w:p>
+      <w:pPr>
+        <w:rPr>
+          <w:rFonts w:ascii="Calibri" w:hAnsi="Calibri" w:cs="Calibri"/>
+        </w:rPr>
+      </w:pPr>
+      <w:r>
+        <w:rPr>
+          <w:rFonts w:ascii="Calibri" w:hAnsi="Calibri" w:cs="Calibri"/>
+        </w:rPr>
+        <w:t>1. Import Dependencies</w:t>
+      </w:r>
+    </w:p>
+    <w:p>
+      <w:pPr>
+        <w:numPr>
+          <w:ilvl w:val="0"/>
+          <w:numId w:val="3"/>
+        </w:numPr>
+        <w:rPr>
+          <w:rFonts w:ascii="Calibri" w:hAnsi="Calibri" w:cs="Calibri"/>
+        </w:rPr>
+      </w:pPr>
+      <w:r>
+        <w:rPr>
+          <w:rFonts w:ascii="Calibri" w:hAnsi="Calibri" w:cs="Calibri"/>
+        </w:rPr>
+        <w:t>from typing import List, Union, Optional</w:t>
+      </w:r>
+    </w:p>
+    <w:p>
+      <w:pPr>
+        <w:numPr>
+          <w:ilvl w:val="0"/>
+          <w:numId w:val="3"/>
+        </w:numPr>
+        <w:rPr>
+          <w:rFonts w:ascii="Calibri" w:hAnsi="Calibri" w:cs="Calibri"/>
+        </w:rPr>
+      </w:pPr>
+      <w:r>
+        <w:rPr>
+          <w:rFonts w:ascii="Calibri" w:hAnsi="Calibri" w:cs="Calibri"/>
+        </w:rPr>
+        <w:t>from folder import Folder</w:t>
+      </w:r>
+    </w:p>
+    <w:p>
+      <w:pPr>
+        <w:numPr>
+          <w:ilvl w:val="0"/>
+          <w:numId w:val="3"/>
+        </w:numPr>
+        <w:rPr>
+          <w:rFonts w:ascii="Calibri" w:hAnsi="Calibri" w:cs="Calibri"/>
+        </w:rPr>
+      </w:pPr>
+      <w:r>
+        <w:rPr>
+          <w:rFonts w:ascii="Calibri" w:hAnsi="Calibri" w:cs="Calibri"/>
+        </w:rPr>
+        <w:t>from input_handler import HandleInput</w:t>
+      </w:r>
+    </w:p>
+    <w:p>
+      <w:pPr>
+        <w:numPr>
+          <w:ilvl w:val="0"/>
+          <w:numId w:val="3"/>
+        </w:numPr>
+        <w:rPr>
+          <w:rFonts w:ascii="Calibri" w:hAnsi="Calibri" w:cs="Calibri"/>
+        </w:rPr>
+      </w:pPr>
+      <w:r>
+        <w:rPr>
+          <w:rFonts w:ascii="Calibri" w:hAnsi="Calibri" w:cs="Calibri"/>
+        </w:rPr>
+        <w:t>from menu import Menu</w:t>
+      </w:r>
+    </w:p>
+    <w:p>
+      <w:pPr>
+        <w:numPr>
+          <w:ilvl w:val="0"/>
+          <w:numId w:val="3"/>
+        </w:numPr>
+        <w:rPr>
+          <w:rFonts w:ascii="Calibri" w:hAnsi="Calibri" w:cs="Calibri"/>
+        </w:rPr>
+      </w:pPr>
+      <w:r>
+        <w:rPr>
+          <w:rFonts w:ascii="Calibri" w:hAnsi="Calibri" w:cs="Calibri"/>
+        </w:rPr>
+        <w:t>import sys</w:t>
+      </w:r>
+    </w:p>
+    <w:p>
+      <w:pPr>
+        <w:rPr>
+          <w:rFonts w:ascii="Calibri" w:hAnsi="Calibri" w:cs="Calibri"/>
+        </w:rPr>
+      </w:pPr>
+      <w:r>
+        <w:rPr>
+          <w:rFonts w:ascii="Calibri" w:hAnsi="Calibri" w:cs="Calibri"/>
+        </w:rPr>
+        <w:t>2. Define the Folder Class</w:t>
+      </w:r>
+    </w:p>
+    <w:p>
+      <w:pPr>
+        <w:numPr>
+          <w:ilvl w:val="0"/>
+          <w:numId w:val="4"/>
+        </w:numPr>
+        <w:rPr>
+          <w:rFonts w:ascii="Calibri" w:hAnsi="Calibri" w:cs="Calibri"/>
+        </w:rPr>
+      </w:pPr>
+      <w:r>
+        <w:rPr>
+          <w:rFonts w:ascii="Calibri" w:hAnsi="Calibri" w:cs="Calibri"/>
+        </w:rPr>
+        <w:t>Represents a folder with basic actions.</w:t>
+      </w:r>
+    </w:p>
+    <w:p>
+      <w:pPr>
+        <w:numPr>
+          <w:ilvl w:val="0"/>
+          <w:numId w:val="4"/>
+        </w:numPr>
+        <w:rPr>
+          <w:rFonts w:ascii="Calibri" w:hAnsi="Calibri" w:cs="Calibri"/>
+        </w:rPr>
+      </w:pPr>
+      <w:r>
+        <w:rPr>
+          <w:rFonts w:ascii="Calibri" w:hAnsi="Calibri" w:cs="Calibri"/>
+        </w:rPr>
+        <w:t>Constructor:</w:t>
+      </w:r>
+    </w:p>
+    <w:p>
+      <w:pPr>
+        <w:numPr>
+          <w:ilvl w:val="1"/>
+          <w:numId w:val="4"/>
+        </w:numPr>
+        <w:rPr>
+          <w:rFonts w:ascii="Calibri" w:hAnsi="Calibri" w:cs="Calibri"/>
+        </w:rPr>
+      </w:pPr>
+      <w:proofErr w:type="gramStart"/>
+      <w:r>
+        <w:rPr>
+          <w:rFonts w:ascii="Calibri" w:hAnsi="Calibri" w:cs="Calibri"/>
+        </w:rPr>
+        <w:t>Takes</w:t>
+      </w:r>
+      <w:proofErr w:type="gramEnd"/>
+      <w:r>
+        <w:rPr>
+          <w:rFonts w:ascii="Calibri" w:hAnsi="Calibri" w:cs="Calibri"/>
+        </w:rPr>
+        <w:t xml:space="preserve"> folder_name as input.</w:t>
+      </w:r>
+    </w:p>
+    <w:p>
+      <w:pPr>
+        <w:numPr>
+          <w:ilvl w:val="1"/>
+          <w:numId w:val="4"/>
+        </w:numPr>
+        <w:rPr>
+          <w:rFonts w:ascii="Calibri" w:hAnsi="Calibri" w:cs="Calibri"/>
+        </w:rPr>
+      </w:pPr>
+      <w:r>
+        <w:rPr>
+          <w:rFonts w:ascii="Calibri" w:hAnsi="Calibri" w:cs="Calibri"/>
+        </w:rPr>
+        <w:t>Initializes:</w:t>
+      </w:r>
+    </w:p>
+    <w:p>
+      <w:pPr>
+        <w:numPr>
+          <w:ilvl w:val="2"/>
+          <w:numId w:val="4"/>
+        </w:numPr>
+        <w:rPr>
+          <w:rFonts w:ascii="Calibri" w:hAnsi="Calibri" w:cs="Calibri"/>
+        </w:rPr>
+      </w:pPr>
+      <w:r>
+        <w:rPr>
+          <w:rFonts w:ascii="Calibri" w:hAnsi="Calibri" w:cs="Calibri"/>
+        </w:rPr>
+        <w:t>folder_name: the name of the folder.</w:t>
+      </w:r>
+    </w:p>
+    <w:p>
+      <w:pPr>
+        <w:numPr>
+          <w:ilvl w:val="2"/>
+          <w:numId w:val="4"/>
+        </w:numPr>
+        <w:rPr>
+          <w:rFonts w:ascii="Calibri" w:hAnsi="Calibri" w:cs="Calibri"/>
+        </w:rPr>
+      </w:pPr>
+      <w:r>
+        <w:rPr>
+          <w:rFonts w:ascii="Calibri" w:hAnsi="Calibri" w:cs="Calibri"/>
+        </w:rPr>
+        <w:t>files: a list to store file names.</w:t>
+      </w:r>
+    </w:p>
+    <w:p>
+      <w:pPr>
+        <w:numPr>
+          <w:ilvl w:val="2"/>
+          <w:numId w:val="4"/>
+        </w:numPr>
+        <w:rPr>
+          <w:rFonts w:ascii="Calibri" w:hAnsi="Calibri" w:cs="Calibri"/>
+        </w:rPr>
+      </w:pPr>
+      <w:proofErr w:type="spellStart"/>
+      <w:r>
+        <w:rPr>
+          <w:rFonts w:ascii="Calibri" w:hAnsi="Calibri" w:cs="Calibri"/>
+        </w:rPr>
+        <w:t>sub_folders</w:t>
+      </w:r>
+      <w:proofErr w:type="spellEnd"/>
+      <w:r>
+        <w:rPr>
+          <w:rFonts w:ascii="Calibri" w:hAnsi="Calibri" w:cs="Calibri"/>
+        </w:rPr>
+        <w:t>: a list to store subfolder objects.</w:t>
+      </w:r>
+    </w:p>
+    <w:p>
+      <w:pPr>
+        <w:numPr>
+          <w:ilvl w:val="0"/>
+          <w:numId w:val="4"/>
+        </w:numPr>
+        <w:rPr>
+          <w:rFonts w:ascii="Calibri" w:hAnsi="Calibri" w:cs="Calibri"/>
+        </w:rPr>
+      </w:pPr>
+      <w:r>
+        <w:rPr>
+          <w:rFonts w:ascii="Calibri" w:hAnsi="Calibri" w:cs="Calibri"/>
+        </w:rPr>
+        <w:t>__eq_</w:t>
+      </w:r>
+      <w:proofErr w:type="gramStart"/>
+      <w:r>
+        <w:rPr>
+          <w:rFonts w:ascii="Calibri" w:hAnsi="Calibri" w:cs="Calibri"/>
+        </w:rPr>
+        <w:t>_(</w:t>
+      </w:r>
+      <w:proofErr w:type="gramEnd"/>
+      <w:r>
+        <w:rPr>
+          <w:rFonts w:ascii="Calibri" w:hAnsi="Calibri" w:cs="Calibri"/>
+        </w:rPr>
+        <w:t xml:space="preserve">self, </w:t>
+      </w:r>
+      <w:proofErr w:type="spellStart"/>
+      <w:r>
+        <w:rPr>
+          <w:rFonts w:ascii="Calibri" w:hAnsi="Calibri" w:cs="Calibri"/>
+        </w:rPr>
+        <w:t>other_folder</w:t>
+      </w:r>
+      <w:proofErr w:type="spellEnd"/>
+      <w:r>
+        <w:rPr>
+          <w:rFonts w:ascii="Calibri" w:hAnsi="Calibri" w:cs="Calibri"/>
+        </w:rPr>
+        <w:t>) -&gt; bool:</w:t>
+      </w:r>
+    </w:p>
+    <w:p>
+      <w:pPr>
+        <w:numPr>
+          <w:ilvl w:val="1"/>
+          <w:numId w:val="4"/>
+        </w:numPr>
+        <w:rPr>
+          <w:rFonts w:ascii="Calibri" w:hAnsi="Calibri" w:cs="Calibri"/>
+        </w:rPr>
+      </w:pPr>
+      <w:r>
+        <w:rPr>
+          <w:rFonts w:ascii="Calibri" w:hAnsi="Calibri" w:cs="Calibri"/>
+        </w:rPr>
+        <w:t>Returns True if the folder names are equal.</w:t>
+      </w:r>
+    </w:p>
+    <w:p>
+      <w:pPr>
+        <w:numPr>
+          <w:ilvl w:val="0"/>
+          <w:numId w:val="4"/>
+        </w:numPr>
+        <w:rPr>
+          <w:rFonts w:ascii="Calibri" w:hAnsi="Calibri" w:cs="Calibri"/>
+        </w:rPr>
+      </w:pPr>
+      <w:r>
+        <w:rPr>
+          <w:rFonts w:ascii="Calibri" w:hAnsi="Calibri" w:cs="Calibri"/>
+        </w:rPr>
+        <w:t>does_folder_</w:t>
+      </w:r>
+      <w:proofErr w:type="gramStart"/>
+      <w:r>
+        <w:rPr>
+          <w:rFonts w:ascii="Calibri" w:hAnsi="Calibri" w:cs="Calibri"/>
+        </w:rPr>
+        <w:t>exist(</w:t>
+      </w:r>
+      <w:proofErr w:type="gramEnd"/>
+      <w:r>
+        <w:rPr>
+          <w:rFonts w:ascii="Calibri" w:hAnsi="Calibri" w:cs="Calibri"/>
+        </w:rPr>
+        <w:t>self, folder_name: str) -&gt; bool:</w:t>
+      </w:r>
+    </w:p>
+    <w:p>
+      <w:pPr>
+        <w:numPr>
+          <w:ilvl w:val="1"/>
+          <w:numId w:val="4"/>
+        </w:numPr>
+        <w:rPr>
+          <w:rFonts w:ascii="Calibri" w:hAnsi="Calibri" w:cs="Calibri"/>
+        </w:rPr>
+      </w:pPr>
+      <w:r>
+        <w:rPr>
+          <w:rFonts w:ascii="Calibri" w:hAnsi="Calibri" w:cs="Calibri"/>
+        </w:rPr>
+        <w:t xml:space="preserve">Loops through </w:t>
+      </w:r>
+      <w:proofErr w:type="spellStart"/>
+      <w:r>
+        <w:rPr>
+          <w:rFonts w:ascii="Calibri" w:hAnsi="Calibri" w:cs="Calibri"/>
+        </w:rPr>
+        <w:t>sub_folders</w:t>
+      </w:r>
+      <w:proofErr w:type="spellEnd"/>
+      <w:r>
+        <w:rPr>
+          <w:rFonts w:ascii="Calibri" w:hAnsi="Calibri" w:cs="Calibri"/>
+        </w:rPr>
+        <w:t xml:space="preserve"> to check if the folder name exists.</w:t>
+      </w:r>
+    </w:p>
+    <w:p>
+      <w:pPr>
+        <w:numPr>
+          <w:ilvl w:val="1"/>
+          <w:numId w:val="4"/>
+        </w:numPr>
+        <w:rPr>
+          <w:rFonts w:ascii="Calibri" w:hAnsi="Calibri" w:cs="Calibri"/>
+        </w:rPr>
+      </w:pPr>
+      <w:r>
+        <w:rPr>
+          <w:rFonts w:ascii="Calibri" w:hAnsi="Calibri" w:cs="Calibri"/>
+        </w:rPr>
+        <w:t>Returns True if found, otherwise False.</w:t>
+      </w:r>
+    </w:p>
+    <w:p>
+      <w:pPr>
+        <w:numPr>
+          <w:ilvl w:val="0"/>
+          <w:numId w:val="4"/>
+        </w:numPr>
+        <w:rPr>
+          <w:rFonts w:ascii="Calibri" w:hAnsi="Calibri" w:cs="Calibri"/>
+        </w:rPr>
+      </w:pPr>
+      <w:proofErr w:type="spellStart"/>
+      <w:r>
+        <w:rPr>
+          <w:rFonts w:ascii="Calibri" w:hAnsi="Calibri" w:cs="Calibri"/>
+        </w:rPr>
+        <w:t>does_file_</w:t>
+      </w:r>
+      <w:proofErr w:type="gramStart"/>
+      <w:r>
+        <w:rPr>
+          <w:rFonts w:ascii="Calibri" w:hAnsi="Calibri" w:cs="Calibri"/>
+        </w:rPr>
+        <w:t>exist</w:t>
+      </w:r>
+      <w:proofErr w:type="spellEnd"/>
+      <w:r>
+        <w:rPr>
+          <w:rFonts w:ascii="Calibri" w:hAnsi="Calibri" w:cs="Calibri"/>
+        </w:rPr>
+        <w:t>(</w:t>
+      </w:r>
+      <w:proofErr w:type="gramEnd"/>
+      <w:r>
+        <w:rPr>
+          <w:rFonts w:ascii="Calibri" w:hAnsi="Calibri" w:cs="Calibri"/>
+        </w:rPr>
+        <w:t xml:space="preserve">self, </w:t>
+      </w:r>
+      <w:proofErr w:type="spellStart"/>
+      <w:r>
+        <w:rPr>
+          <w:rFonts w:ascii="Calibri" w:hAnsi="Calibri" w:cs="Calibri"/>
+        </w:rPr>
+        <w:t>file_name</w:t>
+      </w:r>
+      <w:proofErr w:type="spellEnd"/>
+      <w:r>
+        <w:rPr>
+          <w:rFonts w:ascii="Calibri" w:hAnsi="Calibri" w:cs="Calibri"/>
+        </w:rPr>
+        <w:t>: str) -&gt; bool:</w:t>
+      </w:r>
+    </w:p>
+    <w:p>
+      <w:pPr>
+        <w:numPr>
+          <w:ilvl w:val="1"/>
+          <w:numId w:val="4"/>
+        </w:numPr>
+        <w:rPr>
+          <w:rFonts w:ascii="Calibri" w:hAnsi="Calibri" w:cs="Calibri"/>
+        </w:rPr>
+      </w:pPr>
+      <w:proofErr w:type="gramStart"/>
+      <w:r>
+        <w:rPr>
+          <w:rFonts w:ascii="Calibri" w:hAnsi="Calibri" w:cs="Calibri"/>
+        </w:rPr>
+        <w:t>Checks</w:t>
+      </w:r>
+      <w:proofErr w:type="gramEnd"/>
+      <w:r>
+        <w:rPr>
+          <w:rFonts w:ascii="Calibri" w:hAnsi="Calibri" w:cs="Calibri"/>
+        </w:rPr>
+        <w:t xml:space="preserve"> if the file exists in the current folder.</w:t>
+      </w:r>
+    </w:p>
+    <w:p>
+      <w:pPr>
+        <w:numPr>
+          <w:ilvl w:val="1"/>
+          <w:numId w:val="4"/>
+        </w:numPr>
+        <w:rPr>
+          <w:rFonts w:ascii="Calibri" w:hAnsi="Calibri" w:cs="Calibri"/>
+        </w:rPr>
+      </w:pPr>
+      <w:r>
+        <w:rPr>
+          <w:rFonts w:ascii="Calibri" w:hAnsi="Calibri" w:cs="Calibri"/>
+        </w:rPr>
+        <w:t>Returns True or False.</w:t>
+      </w:r>
+    </w:p>
+    <w:p>
+      <w:pPr>
+        <w:numPr>
+          <w:ilvl w:val="0"/>
+          <w:numId w:val="4"/>
+        </w:numPr>
+        <w:rPr>
+          <w:rFonts w:ascii="Calibri" w:hAnsi="Calibri" w:cs="Calibri"/>
+        </w:rPr>
+      </w:pPr>
+      <w:proofErr w:type="spellStart"/>
+      <w:r>
+        <w:rPr>
+          <w:rFonts w:ascii="Calibri" w:hAnsi="Calibri" w:cs="Calibri"/>
+        </w:rPr>
+        <w:lastRenderedPageBreak/>
+        <w:t>add_</w:t>
+      </w:r>
+      <w:proofErr w:type="gramStart"/>
+      <w:r>
+        <w:rPr>
+          <w:rFonts w:ascii="Calibri" w:hAnsi="Calibri" w:cs="Calibri"/>
+        </w:rPr>
+        <w:t>folder</w:t>
+      </w:r>
+      <w:proofErr w:type="spellEnd"/>
+      <w:r>
+        <w:rPr>
+          <w:rFonts w:ascii="Calibri" w:hAnsi="Calibri" w:cs="Calibri"/>
+        </w:rPr>
+        <w:t>(</w:t>
+      </w:r>
+      <w:proofErr w:type="gramEnd"/>
+      <w:r>
+        <w:rPr>
+          <w:rFonts w:ascii="Calibri" w:hAnsi="Calibri" w:cs="Calibri"/>
+        </w:rPr>
+        <w:t>self, folder_name: str) -&gt; str:</w:t>
+      </w:r>
+    </w:p>
+    <w:p>
+      <w:pPr>
+        <w:numPr>
+          <w:ilvl w:val="1"/>
+          <w:numId w:val="4"/>
+        </w:numPr>
+        <w:rPr>
+          <w:rFonts w:ascii="Calibri" w:hAnsi="Calibri" w:cs="Calibri"/>
+        </w:rPr>
+      </w:pPr>
+      <w:r>
+        <w:rPr>
+          <w:rFonts w:ascii="Calibri" w:hAnsi="Calibri" w:cs="Calibri"/>
+        </w:rPr>
+        <w:t>If folder already exists, returns "folder exists".</w:t>
+      </w:r>
+    </w:p>
+    <w:p>
+      <w:pPr>
+        <w:numPr>
+          <w:ilvl w:val="1"/>
+          <w:numId w:val="4"/>
+        </w:numPr>
+        <w:rPr>
+          <w:rFonts w:ascii="Calibri" w:hAnsi="Calibri" w:cs="Calibri"/>
+        </w:rPr>
+      </w:pPr>
+      <w:r>
+        <w:rPr>
+          <w:rFonts w:ascii="Calibri" w:hAnsi="Calibri" w:cs="Calibri"/>
+        </w:rPr>
+        <w:t>Otherwise:</w:t>
+      </w:r>
+    </w:p>
+    <w:p>
+      <w:pPr>
+        <w:numPr>
+          <w:ilvl w:val="2"/>
+          <w:numId w:val="4"/>
+        </w:numPr>
+        <w:rPr>
+          <w:rFonts w:ascii="Calibri" w:hAnsi="Calibri" w:cs="Calibri"/>
+        </w:rPr>
+      </w:pPr>
+      <w:proofErr w:type="gramStart"/>
+      <w:r>
+        <w:rPr>
+          <w:rFonts w:ascii="Calibri" w:hAnsi="Calibri" w:cs="Calibri"/>
+        </w:rPr>
+        <w:t>Creates</w:t>
+      </w:r>
+      <w:proofErr w:type="gramEnd"/>
+      <w:r>
+        <w:rPr>
+          <w:rFonts w:ascii="Calibri" w:hAnsi="Calibri" w:cs="Calibri"/>
+        </w:rPr>
+        <w:t xml:space="preserve"> a Folder object.</w:t>
+      </w:r>
+    </w:p>
+    <w:p>
+      <w:pPr>
+        <w:numPr>
+          <w:ilvl w:val="2"/>
+          <w:numId w:val="4"/>
+        </w:numPr>
+        <w:rPr>
+          <w:rFonts w:ascii="Calibri" w:hAnsi="Calibri" w:cs="Calibri"/>
+        </w:rPr>
+      </w:pPr>
+      <w:proofErr w:type="gramStart"/>
+      <w:r>
+        <w:rPr>
+          <w:rFonts w:ascii="Calibri" w:hAnsi="Calibri" w:cs="Calibri"/>
+        </w:rPr>
+        <w:t>Appends it</w:t>
+      </w:r>
+      <w:proofErr w:type="gramEnd"/>
+      <w:r>
+        <w:rPr>
+          <w:rFonts w:ascii="Calibri" w:hAnsi="Calibri" w:cs="Calibri"/>
+        </w:rPr>
+        <w:t xml:space="preserve"> to </w:t>
+      </w:r>
+      <w:proofErr w:type="spellStart"/>
+      <w:r>
+        <w:rPr>
+          <w:rFonts w:ascii="Calibri" w:hAnsi="Calibri" w:cs="Calibri"/>
+        </w:rPr>
+        <w:t>sub_folders</w:t>
+      </w:r>
+      <w:proofErr w:type="spellEnd"/>
+      <w:r>
+        <w:rPr>
+          <w:rFonts w:ascii="Calibri" w:hAnsi="Calibri" w:cs="Calibri"/>
+        </w:rPr>
+        <w:t>.</w:t>
+      </w:r>
+    </w:p>
+    <w:p>
+      <w:pPr>
+        <w:numPr>
+          <w:ilvl w:val="2"/>
+          <w:numId w:val="4"/>
+        </w:numPr>
+        <w:rPr>
+          <w:rFonts w:ascii="Calibri" w:hAnsi="Calibri" w:cs="Calibri"/>
+        </w:rPr>
+      </w:pPr>
+      <w:r>
+        <w:rPr>
+          <w:rFonts w:ascii="Calibri" w:hAnsi="Calibri" w:cs="Calibri"/>
+        </w:rPr>
+        <w:t>Verifies the addition and returns "folder added" or "folder not added".</w:t>
+      </w:r>
+    </w:p>
+    <w:p>
+      <w:pPr>
+        <w:numPr>
+          <w:ilvl w:val="0"/>
+          <w:numId w:val="4"/>
+        </w:numPr>
+        <w:rPr>
+          <w:rFonts w:ascii="Calibri" w:hAnsi="Calibri" w:cs="Calibri"/>
+        </w:rPr>
+      </w:pPr>
+      <w:proofErr w:type="spellStart"/>
+      <w:r>
+        <w:rPr>
+          <w:rFonts w:ascii="Calibri" w:hAnsi="Calibri" w:cs="Calibri"/>
+        </w:rPr>
+        <w:t>select_</w:t>
+      </w:r>
+      <w:proofErr w:type="gramStart"/>
+      <w:r>
+        <w:rPr>
+          <w:rFonts w:ascii="Calibri" w:hAnsi="Calibri" w:cs="Calibri"/>
+        </w:rPr>
+        <w:t>folder</w:t>
+      </w:r>
+      <w:proofErr w:type="spellEnd"/>
+      <w:r>
+        <w:rPr>
+          <w:rFonts w:ascii="Calibri" w:hAnsi="Calibri" w:cs="Calibri"/>
+        </w:rPr>
+        <w:t>(</w:t>
+      </w:r>
+      <w:proofErr w:type="gramEnd"/>
+      <w:r>
+        <w:rPr>
+          <w:rFonts w:ascii="Calibri" w:hAnsi="Calibri" w:cs="Calibri"/>
+        </w:rPr>
+        <w:t>self, folder_name: str) -&gt; object:</w:t>
+      </w:r>
+    </w:p>
+    <w:p>
+      <w:pPr>
+        <w:numPr>
+          <w:ilvl w:val="1"/>
+          <w:numId w:val="4"/>
+        </w:numPr>
+        <w:rPr>
+          <w:rFonts w:ascii="Calibri" w:hAnsi="Calibri" w:cs="Calibri"/>
+        </w:rPr>
+      </w:pPr>
+      <w:proofErr w:type="gramStart"/>
+      <w:r>
+        <w:rPr>
+          <w:rFonts w:ascii="Calibri" w:hAnsi="Calibri" w:cs="Calibri"/>
+        </w:rPr>
+        <w:t>Uses</w:t>
+      </w:r>
+      <w:proofErr w:type="gramEnd"/>
+      <w:r>
+        <w:rPr>
+          <w:rFonts w:ascii="Calibri" w:hAnsi="Calibri" w:cs="Calibri"/>
+        </w:rPr>
+        <w:t xml:space="preserve"> recursion to locate the folder by name.</w:t>
+      </w:r>
+    </w:p>
+    <w:p>
+      <w:pPr>
+        <w:numPr>
+          <w:ilvl w:val="1"/>
+          <w:numId w:val="4"/>
+        </w:numPr>
+        <w:rPr>
+          <w:rFonts w:ascii="Calibri" w:hAnsi="Calibri" w:cs="Calibri"/>
+        </w:rPr>
+      </w:pPr>
+      <w:r>
+        <w:rPr>
+          <w:rFonts w:ascii="Calibri" w:hAnsi="Calibri" w:cs="Calibri"/>
+        </w:rPr>
+        <w:t>Returns the folder if found.</w:t>
+      </w:r>
+    </w:p>
+    <w:p>
+      <w:pPr>
+        <w:numPr>
+          <w:ilvl w:val="1"/>
+          <w:numId w:val="4"/>
+        </w:numPr>
+        <w:rPr>
+          <w:rFonts w:ascii="Calibri" w:hAnsi="Calibri" w:cs="Calibri"/>
+        </w:rPr>
+      </w:pPr>
+      <w:r>
+        <w:rPr>
+          <w:rFonts w:ascii="Calibri" w:hAnsi="Calibri" w:cs="Calibri"/>
+        </w:rPr>
+        <w:t xml:space="preserve">If </w:t>
+      </w:r>
+      <w:proofErr w:type="gramStart"/>
+      <w:r>
+        <w:rPr>
+          <w:rFonts w:ascii="Calibri" w:hAnsi="Calibri" w:cs="Calibri"/>
+        </w:rPr>
+        <w:t>folder</w:t>
+      </w:r>
+      <w:proofErr w:type="gramEnd"/>
+      <w:r>
+        <w:rPr>
+          <w:rFonts w:ascii="Calibri" w:hAnsi="Calibri" w:cs="Calibri"/>
+        </w:rPr>
+        <w:t xml:space="preserve"> name is "root", </w:t>
+      </w:r>
+      <w:proofErr w:type="gramStart"/>
+      <w:r>
+        <w:rPr>
+          <w:rFonts w:ascii="Calibri" w:hAnsi="Calibri" w:cs="Calibri"/>
+        </w:rPr>
+        <w:t>returns</w:t>
+      </w:r>
+      <w:proofErr w:type="gramEnd"/>
+      <w:r>
+        <w:rPr>
+          <w:rFonts w:ascii="Calibri" w:hAnsi="Calibri" w:cs="Calibri"/>
+        </w:rPr>
+        <w:t xml:space="preserve"> the root folder.</w:t>
+      </w:r>
+    </w:p>
+    <w:p>
+      <w:pPr>
+        <w:numPr>
+          <w:ilvl w:val="1"/>
+          <w:numId w:val="4"/>
+        </w:numPr>
+        <w:rPr>
+          <w:rFonts w:ascii="Calibri" w:hAnsi="Calibri" w:cs="Calibri"/>
+        </w:rPr>
+      </w:pPr>
+      <w:r>
+        <w:rPr>
+          <w:rFonts w:ascii="Calibri" w:hAnsi="Calibri" w:cs="Calibri"/>
+        </w:rPr>
+        <w:t>Returns None if not found.</w:t>
+      </w:r>
+    </w:p>
+    <w:p>
+      <w:pPr>
+        <w:numPr>
+          <w:ilvl w:val="0"/>
+          <w:numId w:val="4"/>
+        </w:numPr>
+        <w:rPr>
+          <w:rFonts w:ascii="Calibri" w:hAnsi="Calibri" w:cs="Calibri"/>
+        </w:rPr>
+      </w:pPr>
+      <w:proofErr w:type="spellStart"/>
+      <w:r>
+        <w:rPr>
+          <w:rFonts w:ascii="Calibri" w:hAnsi="Calibri" w:cs="Calibri"/>
+        </w:rPr>
+        <w:t>add_file_to_</w:t>
+      </w:r>
+      <w:proofErr w:type="gramStart"/>
+      <w:r>
+        <w:rPr>
+          <w:rFonts w:ascii="Calibri" w:hAnsi="Calibri" w:cs="Calibri"/>
+        </w:rPr>
+        <w:t>folder</w:t>
+      </w:r>
+      <w:proofErr w:type="spellEnd"/>
+      <w:r>
+        <w:rPr>
+          <w:rFonts w:ascii="Calibri" w:hAnsi="Calibri" w:cs="Calibri"/>
+        </w:rPr>
+        <w:t>(</w:t>
+      </w:r>
+      <w:proofErr w:type="gramEnd"/>
+      <w:r>
+        <w:rPr>
+          <w:rFonts w:ascii="Calibri" w:hAnsi="Calibri" w:cs="Calibri"/>
+        </w:rPr>
+        <w:t xml:space="preserve">self, </w:t>
+      </w:r>
+      <w:proofErr w:type="spellStart"/>
+      <w:r>
+        <w:rPr>
+          <w:rFonts w:ascii="Calibri" w:hAnsi="Calibri" w:cs="Calibri"/>
+        </w:rPr>
+        <w:t>file_name</w:t>
+      </w:r>
+      <w:proofErr w:type="spellEnd"/>
+      <w:r>
+        <w:rPr>
+          <w:rFonts w:ascii="Calibri" w:hAnsi="Calibri" w:cs="Calibri"/>
+        </w:rPr>
+        <w:t xml:space="preserve">: str) -&gt; </w:t>
+      </w:r>
+      <w:proofErr w:type="gramStart"/>
+      <w:r>
+        <w:rPr>
+          <w:rFonts w:ascii="Calibri" w:hAnsi="Calibri" w:cs="Calibri"/>
+        </w:rPr>
+        <w:t>Union[</w:t>
+      </w:r>
+      <w:proofErr w:type="gramEnd"/>
+      <w:r>
+        <w:rPr>
+          <w:rFonts w:ascii="Calibri" w:hAnsi="Calibri" w:cs="Calibri"/>
+        </w:rPr>
+        <w:t>bool, str]:</w:t>
+      </w:r>
+    </w:p>
+    <w:p>
+      <w:pPr>
+        <w:numPr>
+          <w:ilvl w:val="1"/>
+          <w:numId w:val="4"/>
+        </w:numPr>
+        <w:rPr>
+          <w:rFonts w:ascii="Calibri" w:hAnsi="Calibri" w:cs="Calibri"/>
+        </w:rPr>
+      </w:pPr>
+      <w:r>
+        <w:rPr>
+          <w:rFonts w:ascii="Calibri" w:hAnsi="Calibri" w:cs="Calibri"/>
+        </w:rPr>
+        <w:t>If file exists, returns "file exist".</w:t>
+      </w:r>
+    </w:p>
+    <w:p>
+      <w:pPr>
+        <w:numPr>
+          <w:ilvl w:val="1"/>
+          <w:numId w:val="4"/>
+        </w:numPr>
+        <w:rPr>
+          <w:rFonts w:ascii="Calibri" w:hAnsi="Calibri" w:cs="Calibri"/>
+        </w:rPr>
+      </w:pPr>
+      <w:r>
+        <w:rPr>
+          <w:rFonts w:ascii="Calibri" w:hAnsi="Calibri" w:cs="Calibri"/>
+        </w:rPr>
+        <w:t xml:space="preserve">Otherwise adds it and </w:t>
+      </w:r>
+      <w:proofErr w:type="gramStart"/>
+      <w:r>
+        <w:rPr>
+          <w:rFonts w:ascii="Calibri" w:hAnsi="Calibri" w:cs="Calibri"/>
+        </w:rPr>
+        <w:t>confirms</w:t>
+      </w:r>
+      <w:proofErr w:type="gramEnd"/>
+      <w:r>
+        <w:rPr>
+          <w:rFonts w:ascii="Calibri" w:hAnsi="Calibri" w:cs="Calibri"/>
+        </w:rPr>
+        <w:t>.</w:t>
+      </w:r>
+    </w:p>
+    <w:p>
+      <w:pPr>
+        <w:numPr>
+          <w:ilvl w:val="1"/>
+          <w:numId w:val="4"/>
+        </w:numPr>
+        <w:rPr>
+          <w:rFonts w:ascii="Calibri" w:hAnsi="Calibri" w:cs="Calibri"/>
+        </w:rPr>
+      </w:pPr>
+      <w:r>
+        <w:rPr>
+          <w:rFonts w:ascii="Calibri" w:hAnsi="Calibri" w:cs="Calibri"/>
+        </w:rPr>
+        <w:t>Returns True if successful, False otherwise.</w:t>
+      </w:r>
+    </w:p>
+    <w:p>
+      <w:pPr>
+        <w:numPr>
+          <w:ilvl w:val="0"/>
+          <w:numId w:val="4"/>
+        </w:numPr>
+        <w:rPr>
+          <w:rFonts w:ascii="Calibri" w:hAnsi="Calibri" w:cs="Calibri"/>
+        </w:rPr>
+      </w:pPr>
+      <w:r>
+        <w:rPr>
+          <w:rFonts w:ascii="Calibri" w:hAnsi="Calibri" w:cs="Calibri"/>
+        </w:rPr>
+        <w:t>__</w:t>
+      </w:r>
+      <w:proofErr w:type="spellStart"/>
+      <w:r>
+        <w:rPr>
+          <w:rFonts w:ascii="Calibri" w:hAnsi="Calibri" w:cs="Calibri"/>
+        </w:rPr>
+        <w:t>count_files</w:t>
+      </w:r>
+      <w:proofErr w:type="spellEnd"/>
+      <w:r>
+        <w:rPr>
+          <w:rFonts w:ascii="Calibri" w:hAnsi="Calibri" w:cs="Calibri"/>
+        </w:rPr>
+        <w:t>(self) -&gt; int:</w:t>
+      </w:r>
+    </w:p>
+    <w:p>
+      <w:pPr>
+        <w:numPr>
+          <w:ilvl w:val="1"/>
+          <w:numId w:val="4"/>
+        </w:numPr>
+        <w:rPr>
+          <w:rFonts w:ascii="Calibri" w:hAnsi="Calibri" w:cs="Calibri"/>
+        </w:rPr>
+      </w:pPr>
+      <w:r>
+        <w:rPr>
+          <w:rFonts w:ascii="Calibri" w:hAnsi="Calibri" w:cs="Calibri"/>
+        </w:rPr>
+        <w:t>Recursively counts files in current and all subfolders.</w:t>
+      </w:r>
+    </w:p>
+    <w:p>
+      <w:pPr>
+        <w:numPr>
+          <w:ilvl w:val="1"/>
+          <w:numId w:val="4"/>
+        </w:numPr>
+        <w:rPr>
+          <w:rFonts w:ascii="Calibri" w:hAnsi="Calibri" w:cs="Calibri"/>
+        </w:rPr>
+      </w:pPr>
+      <w:r>
+        <w:rPr>
+          <w:rFonts w:ascii="Calibri" w:hAnsi="Calibri" w:cs="Calibri"/>
+        </w:rPr>
+        <w:t>Returns total count as int.</w:t>
+      </w:r>
+    </w:p>
+    <w:p>
+      <w:pPr>
+        <w:numPr>
+          <w:ilvl w:val="0"/>
+          <w:numId w:val="4"/>
+        </w:numPr>
+        <w:rPr>
+          <w:rFonts w:ascii="Calibri" w:hAnsi="Calibri" w:cs="Calibri"/>
+        </w:rPr>
+      </w:pPr>
+      <w:r>
+        <w:rPr>
+          <w:rFonts w:ascii="Calibri" w:hAnsi="Calibri" w:cs="Calibri"/>
+        </w:rPr>
+        <w:t>__</w:t>
+      </w:r>
+      <w:proofErr w:type="spellStart"/>
+      <w:r>
+        <w:rPr>
+          <w:rFonts w:ascii="Calibri" w:hAnsi="Calibri" w:cs="Calibri"/>
+        </w:rPr>
+        <w:t>len</w:t>
+      </w:r>
+      <w:proofErr w:type="spellEnd"/>
+      <w:r>
+        <w:rPr>
+          <w:rFonts w:ascii="Calibri" w:hAnsi="Calibri" w:cs="Calibri"/>
+        </w:rPr>
+        <w:t>__(self) -&gt; int:</w:t>
+      </w:r>
+    </w:p>
+    <w:p>
+      <w:pPr>
+        <w:numPr>
+          <w:ilvl w:val="1"/>
+          <w:numId w:val="4"/>
+        </w:numPr>
+        <w:rPr>
+          <w:rFonts w:ascii="Calibri" w:hAnsi="Calibri" w:cs="Calibri"/>
+        </w:rPr>
+      </w:pPr>
+      <w:r>
+        <w:rPr>
+          <w:rFonts w:ascii="Calibri" w:hAnsi="Calibri" w:cs="Calibri"/>
+        </w:rPr>
+        <w:t>Returns result of __</w:t>
+      </w:r>
+      <w:proofErr w:type="spellStart"/>
+      <w:r>
+        <w:rPr>
+          <w:rFonts w:ascii="Calibri" w:hAnsi="Calibri" w:cs="Calibri"/>
+        </w:rPr>
+        <w:t>count_</w:t>
+      </w:r>
+      <w:proofErr w:type="gramStart"/>
+      <w:r>
+        <w:rPr>
+          <w:rFonts w:ascii="Calibri" w:hAnsi="Calibri" w:cs="Calibri"/>
+        </w:rPr>
+        <w:t>files</w:t>
+      </w:r>
+      <w:proofErr w:type="spellEnd"/>
+      <w:r>
+        <w:rPr>
+          <w:rFonts w:ascii="Calibri" w:hAnsi="Calibri" w:cs="Calibri"/>
+        </w:rPr>
+        <w:t>(</w:t>
+      </w:r>
+      <w:proofErr w:type="gramEnd"/>
+      <w:r>
+        <w:rPr>
+          <w:rFonts w:ascii="Calibri" w:hAnsi="Calibri" w:cs="Calibri"/>
+        </w:rPr>
+        <w:t>).</w:t>
+      </w:r>
+    </w:p>
+    <w:p>
+      <w:pPr>
+        <w:numPr>
+          <w:ilvl w:val="1"/>
+          <w:numId w:val="4"/>
+        </w:numPr>
+        <w:rPr>
+          <w:rFonts w:ascii="Calibri" w:hAnsi="Calibri" w:cs="Calibri"/>
+        </w:rPr>
+      </w:pPr>
+      <w:r>
+        <w:rPr>
+          <w:rFonts w:ascii="Calibri" w:hAnsi="Calibri" w:cs="Calibri"/>
+        </w:rPr>
+        <w:t xml:space="preserve">Enables use of </w:t>
+      </w:r>
+      <w:proofErr w:type="spellStart"/>
+      <w:r>
+        <w:rPr>
+          <w:rFonts w:ascii="Calibri" w:hAnsi="Calibri" w:cs="Calibri"/>
+        </w:rPr>
+        <w:t>len</w:t>
+      </w:r>
+      <w:proofErr w:type="spellEnd"/>
+      <w:r>
+        <w:rPr>
+          <w:rFonts w:ascii="Calibri" w:hAnsi="Calibri" w:cs="Calibri"/>
+        </w:rPr>
+        <w:t>(folder) syntax.</w:t>
+      </w:r>
+    </w:p>
+    <w:p>
+      <w:pPr>
+        <w:numPr>
+          <w:ilvl w:val="0"/>
+          <w:numId w:val="4"/>
+        </w:numPr>
+        <w:rPr>
+          <w:rFonts w:ascii="Calibri" w:hAnsi="Calibri" w:cs="Calibri"/>
+        </w:rPr>
+      </w:pPr>
+      <w:r>
+        <w:rPr>
+          <w:rFonts w:ascii="Calibri" w:hAnsi="Calibri" w:cs="Calibri"/>
+        </w:rPr>
+        <w:t>__</w:t>
+      </w:r>
+      <w:proofErr w:type="spellStart"/>
+      <w:r>
+        <w:rPr>
+          <w:rFonts w:ascii="Calibri" w:hAnsi="Calibri" w:cs="Calibri"/>
+        </w:rPr>
+        <w:t>tree_</w:t>
+      </w:r>
+      <w:proofErr w:type="gramStart"/>
+      <w:r>
+        <w:rPr>
+          <w:rFonts w:ascii="Calibri" w:hAnsi="Calibri" w:cs="Calibri"/>
+        </w:rPr>
+        <w:t>view</w:t>
+      </w:r>
+      <w:proofErr w:type="spellEnd"/>
+      <w:r>
+        <w:rPr>
+          <w:rFonts w:ascii="Calibri" w:hAnsi="Calibri" w:cs="Calibri"/>
+        </w:rPr>
+        <w:t>(</w:t>
+      </w:r>
+      <w:proofErr w:type="gramEnd"/>
+      <w:r>
+        <w:rPr>
+          <w:rFonts w:ascii="Calibri" w:hAnsi="Calibri" w:cs="Calibri"/>
+        </w:rPr>
+        <w:t>self, prefix="") -&gt; str:</w:t>
+      </w:r>
+    </w:p>
+    <w:p>
+      <w:pPr>
+        <w:numPr>
+          <w:ilvl w:val="1"/>
+          <w:numId w:val="4"/>
+        </w:numPr>
+        <w:rPr>
+          <w:rFonts w:ascii="Calibri" w:hAnsi="Calibri" w:cs="Calibri"/>
+        </w:rPr>
+      </w:pPr>
+      <w:r>
+        <w:rPr>
+          <w:rFonts w:ascii="Calibri" w:hAnsi="Calibri" w:cs="Calibri"/>
+        </w:rPr>
+        <w:t>Builds a visual tree string showing folder and file layout recursively.</w:t>
+      </w:r>
+    </w:p>
+    <w:p>
+      <w:pPr>
+        <w:numPr>
+          <w:ilvl w:val="0"/>
+          <w:numId w:val="4"/>
+        </w:numPr>
+        <w:rPr>
+          <w:rFonts w:ascii="Calibri" w:hAnsi="Calibri" w:cs="Calibri"/>
+        </w:rPr>
+      </w:pPr>
+      <w:r>
+        <w:rPr>
+          <w:rFonts w:ascii="Calibri" w:hAnsi="Calibri" w:cs="Calibri"/>
+        </w:rPr>
+        <w:t>__str__(self) -&gt; str:</w:t>
+      </w:r>
+    </w:p>
+    <w:p>
+      <w:pPr>
+        <w:numPr>
+          <w:ilvl w:val="1"/>
+          <w:numId w:val="4"/>
+        </w:numPr>
+        <w:rPr>
+          <w:rFonts w:ascii="Calibri" w:hAnsi="Calibri" w:cs="Calibri"/>
+        </w:rPr>
+      </w:pPr>
+      <w:r>
+        <w:rPr>
+          <w:rFonts w:ascii="Calibri" w:hAnsi="Calibri" w:cs="Calibri"/>
+        </w:rPr>
+        <w:t>Calls __</w:t>
+      </w:r>
+      <w:proofErr w:type="spellStart"/>
+      <w:r>
+        <w:rPr>
+          <w:rFonts w:ascii="Calibri" w:hAnsi="Calibri" w:cs="Calibri"/>
+        </w:rPr>
+        <w:t>tree_</w:t>
+      </w:r>
+      <w:proofErr w:type="gramStart"/>
+      <w:r>
+        <w:rPr>
+          <w:rFonts w:ascii="Calibri" w:hAnsi="Calibri" w:cs="Calibri"/>
+        </w:rPr>
+        <w:t>view</w:t>
+      </w:r>
+      <w:proofErr w:type="spellEnd"/>
+      <w:r>
+        <w:rPr>
+          <w:rFonts w:ascii="Calibri" w:hAnsi="Calibri" w:cs="Calibri"/>
+        </w:rPr>
+        <w:t>(</w:t>
+      </w:r>
+      <w:proofErr w:type="gramEnd"/>
+      <w:r>
+        <w:rPr>
+          <w:rFonts w:ascii="Calibri" w:hAnsi="Calibri" w:cs="Calibri"/>
+        </w:rPr>
+        <w:t>) and returns its string.</w:t>
+      </w:r>
+    </w:p>
+    <w:p>
+      <w:pPr>
+        <w:numPr>
+          <w:ilvl w:val="1"/>
+          <w:numId w:val="4"/>
+        </w:numPr>
+        <w:rPr>
+          <w:rFonts w:ascii="Calibri" w:hAnsi="Calibri" w:cs="Calibri"/>
+        </w:rPr>
+      </w:pPr>
+      <w:r>
+        <w:rPr>
+          <w:rFonts w:ascii="Calibri" w:hAnsi="Calibri" w:cs="Calibri"/>
+        </w:rPr>
+        <w:t>Enables printing a Folder object visually.</w:t>
+      </w:r>
+    </w:p>
+    <w:p>
+      <w:pPr>
+        <w:rPr>
+          <w:rFonts w:ascii="Calibri" w:hAnsi="Calibri" w:cs="Calibri"/>
+        </w:rPr>
+      </w:pPr>
+    </w:p>
+    <w:p>
+      <w:pPr>
+        <w:rPr>
+          <w:rFonts w:ascii="Calibri" w:hAnsi="Calibri" w:cs="Calibri"/>
+        </w:rPr>
+      </w:pPr>
+      <w:r>
+        <w:rPr>
+          <w:rFonts w:ascii="Calibri" w:hAnsi="Calibri" w:cs="Calibri"/>
+        </w:rPr>
+        <w:t>3. Define the HandleInput Class</w:t>
+      </w:r>
+    </w:p>
+    <w:p>
+      <w:pPr>
+        <w:numPr>
+          <w:ilvl w:val="0"/>
+          <w:numId w:val="5"/>
+        </w:numPr>
+        <w:rPr>
+          <w:rFonts w:ascii="Calibri" w:hAnsi="Calibri" w:cs="Calibri"/>
+        </w:rPr>
+      </w:pPr>
+      <w:r>
+        <w:rPr>
+          <w:rFonts w:ascii="Calibri" w:hAnsi="Calibri" w:cs="Calibri"/>
+        </w:rPr>
+        <w:t>Handles user input and interacts with the Folder class.</w:t>
+      </w:r>
+    </w:p>
+    <w:p>
+      <w:pPr>
+        <w:numPr>
+          <w:ilvl w:val="0"/>
+          <w:numId w:val="5"/>
+        </w:numPr>
+        <w:rPr>
+          <w:rFonts w:ascii="Calibri" w:hAnsi="Calibri" w:cs="Calibri"/>
+        </w:rPr>
+      </w:pPr>
+      <w:r>
+        <w:rPr>
+          <w:rFonts w:ascii="Calibri" w:hAnsi="Calibri" w:cs="Calibri"/>
+        </w:rPr>
+        <w:t>get_</w:t>
+      </w:r>
+      <w:proofErr w:type="gramStart"/>
+      <w:r>
+        <w:rPr>
+          <w:rFonts w:ascii="Calibri" w:hAnsi="Calibri" w:cs="Calibri"/>
+        </w:rPr>
+        <w:t>input(</w:t>
+      </w:r>
+      <w:proofErr w:type="gramEnd"/>
+      <w:r>
+        <w:rPr>
+          <w:rFonts w:ascii="Calibri" w:hAnsi="Calibri" w:cs="Calibri"/>
+        </w:rPr>
+        <w:t>input_message: str) -&gt; str:</w:t>
+      </w:r>
+    </w:p>
+    <w:p>
+      <w:pPr>
+        <w:numPr>
+          <w:ilvl w:val="1"/>
+          <w:numId w:val="5"/>
+        </w:numPr>
+        <w:rPr>
+          <w:rFonts w:ascii="Calibri" w:hAnsi="Calibri" w:cs="Calibri"/>
+        </w:rPr>
+      </w:pPr>
+      <w:r>
+        <w:rPr>
+          <w:rFonts w:ascii="Calibri" w:hAnsi="Calibri" w:cs="Calibri"/>
+        </w:rPr>
+        <w:t>Validates and returns non-empty input from user.</w:t>
+      </w:r>
+    </w:p>
+    <w:p>
+      <w:pPr>
+        <w:numPr>
+          <w:ilvl w:val="0"/>
+          <w:numId w:val="5"/>
+        </w:numPr>
+        <w:rPr>
+          <w:rFonts w:ascii="Calibri" w:hAnsi="Calibri" w:cs="Calibri"/>
+        </w:rPr>
+      </w:pPr>
+      <w:proofErr w:type="spellStart"/>
+      <w:r>
+        <w:rPr>
+          <w:rFonts w:ascii="Calibri" w:hAnsi="Calibri" w:cs="Calibri"/>
+        </w:rPr>
+        <w:t>handle_add_</w:t>
+      </w:r>
+      <w:proofErr w:type="gramStart"/>
+      <w:r>
+        <w:rPr>
+          <w:rFonts w:ascii="Calibri" w:hAnsi="Calibri" w:cs="Calibri"/>
+        </w:rPr>
+        <w:t>folder</w:t>
+      </w:r>
+      <w:proofErr w:type="spellEnd"/>
+      <w:r>
+        <w:rPr>
+          <w:rFonts w:ascii="Calibri" w:hAnsi="Calibri" w:cs="Calibri"/>
+        </w:rPr>
+        <w:t>(</w:t>
+      </w:r>
+      <w:proofErr w:type="spellStart"/>
+      <w:proofErr w:type="gramEnd"/>
+      <w:r>
+        <w:rPr>
+          <w:rFonts w:ascii="Calibri" w:hAnsi="Calibri" w:cs="Calibri"/>
+        </w:rPr>
+        <w:t>folder_object</w:t>
+      </w:r>
+      <w:proofErr w:type="spellEnd"/>
+      <w:r>
+        <w:rPr>
+          <w:rFonts w:ascii="Calibri" w:hAnsi="Calibri" w:cs="Calibri"/>
+        </w:rPr>
+        <w:t>: Folder) -&gt; str:</w:t>
+      </w:r>
+    </w:p>
+    <w:p>
+      <w:pPr>
+        <w:numPr>
+          <w:ilvl w:val="1"/>
+          <w:numId w:val="5"/>
+        </w:numPr>
+        <w:rPr>
+          <w:rFonts w:ascii="Calibri" w:hAnsi="Calibri" w:cs="Calibri"/>
+        </w:rPr>
+      </w:pPr>
+      <w:r>
+        <w:rPr>
+          <w:rFonts w:ascii="Calibri" w:hAnsi="Calibri" w:cs="Calibri"/>
+        </w:rPr>
+        <w:t xml:space="preserve">Prompts for folder </w:t>
+      </w:r>
+      <w:proofErr w:type="gramStart"/>
+      <w:r>
+        <w:rPr>
+          <w:rFonts w:ascii="Calibri" w:hAnsi="Calibri" w:cs="Calibri"/>
+        </w:rPr>
+        <w:t>name</w:t>
+      </w:r>
+      <w:proofErr w:type="gramEnd"/>
+      <w:r>
+        <w:rPr>
+          <w:rFonts w:ascii="Calibri" w:hAnsi="Calibri" w:cs="Calibri"/>
+        </w:rPr>
+        <w:t>.</w:t>
+      </w:r>
+    </w:p>
+    <w:p>
+      <w:pPr>
+        <w:numPr>
+          <w:ilvl w:val="1"/>
+          <w:numId w:val="5"/>
+        </w:numPr>
+        <w:rPr>
+          <w:rFonts w:ascii="Calibri" w:hAnsi="Calibri" w:cs="Calibri"/>
+        </w:rPr>
+      </w:pPr>
+      <w:r>
+        <w:rPr>
+          <w:rFonts w:ascii="Calibri" w:hAnsi="Calibri" w:cs="Calibri"/>
+        </w:rPr>
+        <w:t>Adds folder and handles errors if it already exists.</w:t>
+      </w:r>
+    </w:p>
+    <w:p>
+      <w:pPr>
+        <w:numPr>
+          <w:ilvl w:val="0"/>
+          <w:numId w:val="5"/>
+        </w:numPr>
+        <w:rPr>
+          <w:rFonts w:ascii="Calibri" w:hAnsi="Calibri" w:cs="Calibri"/>
+        </w:rPr>
+      </w:pPr>
+      <w:proofErr w:type="spellStart"/>
+      <w:r>
+        <w:rPr>
+          <w:rFonts w:ascii="Calibri" w:hAnsi="Calibri" w:cs="Calibri"/>
+        </w:rPr>
+        <w:t>handle_select_</w:t>
+      </w:r>
+      <w:proofErr w:type="gramStart"/>
+      <w:r>
+        <w:rPr>
+          <w:rFonts w:ascii="Calibri" w:hAnsi="Calibri" w:cs="Calibri"/>
+        </w:rPr>
+        <w:t>folder</w:t>
+      </w:r>
+      <w:proofErr w:type="spellEnd"/>
+      <w:r>
+        <w:rPr>
+          <w:rFonts w:ascii="Calibri" w:hAnsi="Calibri" w:cs="Calibri"/>
+        </w:rPr>
+        <w:t>(</w:t>
+      </w:r>
+      <w:proofErr w:type="spellStart"/>
+      <w:proofErr w:type="gramEnd"/>
+      <w:r>
+        <w:rPr>
+          <w:rFonts w:ascii="Calibri" w:hAnsi="Calibri" w:cs="Calibri"/>
+        </w:rPr>
+        <w:t>folder_object</w:t>
+      </w:r>
+      <w:proofErr w:type="spellEnd"/>
+      <w:r>
+        <w:rPr>
+          <w:rFonts w:ascii="Calibri" w:hAnsi="Calibri" w:cs="Calibri"/>
+        </w:rPr>
+        <w:t>: Folder) -&gt; object:</w:t>
+      </w:r>
+    </w:p>
+    <w:p>
+      <w:pPr>
+        <w:numPr>
+          <w:ilvl w:val="1"/>
+          <w:numId w:val="5"/>
+        </w:numPr>
+        <w:rPr>
+          <w:rFonts w:ascii="Calibri" w:hAnsi="Calibri" w:cs="Calibri"/>
+        </w:rPr>
+      </w:pPr>
+      <w:r>
+        <w:rPr>
+          <w:rFonts w:ascii="Calibri" w:hAnsi="Calibri" w:cs="Calibri"/>
+        </w:rPr>
+        <w:t xml:space="preserve">Prompts for folder </w:t>
+      </w:r>
+      <w:proofErr w:type="gramStart"/>
+      <w:r>
+        <w:rPr>
+          <w:rFonts w:ascii="Calibri" w:hAnsi="Calibri" w:cs="Calibri"/>
+        </w:rPr>
+        <w:t>name</w:t>
+      </w:r>
+      <w:proofErr w:type="gramEnd"/>
+      <w:r>
+        <w:rPr>
+          <w:rFonts w:ascii="Calibri" w:hAnsi="Calibri" w:cs="Calibri"/>
+        </w:rPr>
+        <w:t>.</w:t>
+      </w:r>
+    </w:p>
+    <w:p>
+      <w:pPr>
+        <w:numPr>
+          <w:ilvl w:val="1"/>
+          <w:numId w:val="5"/>
+        </w:numPr>
+        <w:rPr>
+          <w:rFonts w:ascii="Calibri" w:hAnsi="Calibri" w:cs="Calibri"/>
+        </w:rPr>
+      </w:pPr>
+      <w:proofErr w:type="gramStart"/>
+      <w:r>
+        <w:rPr>
+          <w:rFonts w:ascii="Calibri" w:hAnsi="Calibri" w:cs="Calibri"/>
+        </w:rPr>
+        <w:t>Uses</w:t>
+      </w:r>
+      <w:proofErr w:type="gramEnd"/>
+      <w:r>
+        <w:rPr>
+          <w:rFonts w:ascii="Calibri" w:hAnsi="Calibri" w:cs="Calibri"/>
+        </w:rPr>
+        <w:t xml:space="preserve"> </w:t>
+      </w:r>
+      <w:proofErr w:type="spellStart"/>
+      <w:r>
+        <w:rPr>
+          <w:rFonts w:ascii="Calibri" w:hAnsi="Calibri" w:cs="Calibri"/>
+        </w:rPr>
+        <w:t>select_</w:t>
+      </w:r>
+      <w:proofErr w:type="gramStart"/>
+      <w:r>
+        <w:rPr>
+          <w:rFonts w:ascii="Calibri" w:hAnsi="Calibri" w:cs="Calibri"/>
+        </w:rPr>
+        <w:t>folder</w:t>
+      </w:r>
+      <w:proofErr w:type="spellEnd"/>
+      <w:r>
+        <w:rPr>
+          <w:rFonts w:ascii="Calibri" w:hAnsi="Calibri" w:cs="Calibri"/>
+        </w:rPr>
+        <w:t>(</w:t>
+      </w:r>
+      <w:proofErr w:type="gramEnd"/>
+      <w:r>
+        <w:rPr>
+          <w:rFonts w:ascii="Calibri" w:hAnsi="Calibri" w:cs="Calibri"/>
+        </w:rPr>
+        <w:t>) to find and return it.</w:t>
+      </w:r>
+    </w:p>
+    <w:p>
+      <w:pPr>
+        <w:numPr>
+          <w:ilvl w:val="0"/>
+          <w:numId w:val="5"/>
+        </w:numPr>
+        <w:rPr>
+          <w:rFonts w:ascii="Calibri" w:hAnsi="Calibri" w:cs="Calibri"/>
+        </w:rPr>
+      </w:pPr>
+      <w:proofErr w:type="spellStart"/>
+      <w:r>
+        <w:rPr>
+          <w:rFonts w:ascii="Calibri" w:hAnsi="Calibri" w:cs="Calibri"/>
+        </w:rPr>
+        <w:t>handle_add_file_to_</w:t>
+      </w:r>
+      <w:proofErr w:type="gramStart"/>
+      <w:r>
+        <w:rPr>
+          <w:rFonts w:ascii="Calibri" w:hAnsi="Calibri" w:cs="Calibri"/>
+        </w:rPr>
+        <w:t>folder</w:t>
+      </w:r>
+      <w:proofErr w:type="spellEnd"/>
+      <w:r>
+        <w:rPr>
+          <w:rFonts w:ascii="Calibri" w:hAnsi="Calibri" w:cs="Calibri"/>
+        </w:rPr>
+        <w:t>(</w:t>
+      </w:r>
+      <w:proofErr w:type="spellStart"/>
+      <w:proofErr w:type="gramEnd"/>
+      <w:r>
+        <w:rPr>
+          <w:rFonts w:ascii="Calibri" w:hAnsi="Calibri" w:cs="Calibri"/>
+        </w:rPr>
+        <w:t>folder_object</w:t>
+      </w:r>
+      <w:proofErr w:type="spellEnd"/>
+      <w:r>
+        <w:rPr>
+          <w:rFonts w:ascii="Calibri" w:hAnsi="Calibri" w:cs="Calibri"/>
+        </w:rPr>
+        <w:t xml:space="preserve">: Folder) -&gt; </w:t>
+      </w:r>
+      <w:proofErr w:type="gramStart"/>
+      <w:r>
+        <w:rPr>
+          <w:rFonts w:ascii="Calibri" w:hAnsi="Calibri" w:cs="Calibri"/>
+        </w:rPr>
+        <w:t>Union[</w:t>
+      </w:r>
+      <w:proofErr w:type="gramEnd"/>
+      <w:r>
+        <w:rPr>
+          <w:rFonts w:ascii="Calibri" w:hAnsi="Calibri" w:cs="Calibri"/>
+        </w:rPr>
+        <w:t>bool, str]:</w:t>
+      </w:r>
+    </w:p>
+    <w:p>
+      <w:pPr>
+        <w:numPr>
+          <w:ilvl w:val="1"/>
+          <w:numId w:val="5"/>
+        </w:numPr>
+        <w:rPr>
+          <w:rFonts w:ascii="Calibri" w:hAnsi="Calibri" w:cs="Calibri"/>
+        </w:rPr>
+      </w:pPr>
+      <w:r>
+        <w:rPr>
+          <w:rFonts w:ascii="Calibri" w:hAnsi="Calibri" w:cs="Calibri"/>
+        </w:rPr>
+        <w:t>Prompts for file name.</w:t>
+      </w:r>
+    </w:p>
+    <w:p>
+      <w:pPr>
+        <w:numPr>
+          <w:ilvl w:val="1"/>
+          <w:numId w:val="5"/>
+        </w:numPr>
+        <w:rPr>
+          <w:rFonts w:ascii="Calibri" w:hAnsi="Calibri" w:cs="Calibri"/>
+        </w:rPr>
+      </w:pPr>
+      <w:r>
+        <w:rPr>
+          <w:rFonts w:ascii="Calibri" w:hAnsi="Calibri" w:cs="Calibri"/>
+        </w:rPr>
+        <w:t>Adds the file to folder and returns result.</w:t>
+      </w:r>
+    </w:p>
+    <w:p>
+      <w:pPr>
+        <w:numPr>
+          <w:ilvl w:val="0"/>
+          <w:numId w:val="5"/>
+        </w:numPr>
+        <w:rPr>
+          <w:rFonts w:ascii="Calibri" w:hAnsi="Calibri" w:cs="Calibri"/>
+        </w:rPr>
+      </w:pPr>
+      <w:proofErr w:type="spellStart"/>
+      <w:r>
+        <w:rPr>
+          <w:rFonts w:ascii="Calibri" w:hAnsi="Calibri" w:cs="Calibri"/>
+        </w:rPr>
+        <w:t>handle_print_</w:t>
+      </w:r>
+      <w:proofErr w:type="gramStart"/>
+      <w:r>
+        <w:rPr>
+          <w:rFonts w:ascii="Calibri" w:hAnsi="Calibri" w:cs="Calibri"/>
+        </w:rPr>
+        <w:t>folder</w:t>
+      </w:r>
+      <w:proofErr w:type="spellEnd"/>
+      <w:r>
+        <w:rPr>
+          <w:rFonts w:ascii="Calibri" w:hAnsi="Calibri" w:cs="Calibri"/>
+        </w:rPr>
+        <w:t>(</w:t>
+      </w:r>
+      <w:proofErr w:type="spellStart"/>
+      <w:proofErr w:type="gramEnd"/>
+      <w:r>
+        <w:rPr>
+          <w:rFonts w:ascii="Calibri" w:hAnsi="Calibri" w:cs="Calibri"/>
+        </w:rPr>
+        <w:t>folder_object</w:t>
+      </w:r>
+      <w:proofErr w:type="spellEnd"/>
+      <w:r>
+        <w:rPr>
+          <w:rFonts w:ascii="Calibri" w:hAnsi="Calibri" w:cs="Calibri"/>
+        </w:rPr>
+        <w:t>: Folder) -&gt; None:</w:t>
+      </w:r>
+    </w:p>
+    <w:p>
+      <w:pPr>
+        <w:numPr>
+          <w:ilvl w:val="1"/>
+          <w:numId w:val="5"/>
+        </w:numPr>
+        <w:rPr>
+          <w:rFonts w:ascii="Calibri" w:hAnsi="Calibri" w:cs="Calibri"/>
+        </w:rPr>
+      </w:pPr>
+      <w:r>
+        <w:rPr>
+          <w:rFonts w:ascii="Calibri" w:hAnsi="Calibri" w:cs="Calibri"/>
+        </w:rPr>
+        <w:t xml:space="preserve">Prints the folder’s structure using </w:t>
+      </w:r>
+      <w:r>
+        <w:rPr>
+          <w:rFonts w:ascii="Calibri" w:hAnsi="Calibri" w:cs="Calibri"/>
+        </w:rPr>
+        <w:t>__</w:t>
+      </w:r>
+      <w:r>
+        <w:rPr>
+          <w:rFonts w:ascii="Calibri" w:hAnsi="Calibri" w:cs="Calibri"/>
+        </w:rPr>
+        <w:t>str__.</w:t>
+      </w:r>
+    </w:p>
+    <w:p>
+      <w:pPr>
+        <w:numPr>
+          <w:ilvl w:val="0"/>
+          <w:numId w:val="5"/>
+        </w:numPr>
+        <w:rPr>
+          <w:rFonts w:ascii="Calibri" w:hAnsi="Calibri" w:cs="Calibri"/>
+        </w:rPr>
+      </w:pPr>
+      <w:proofErr w:type="spellStart"/>
+      <w:r>
+        <w:rPr>
+          <w:rFonts w:ascii="Calibri" w:hAnsi="Calibri" w:cs="Calibri"/>
+        </w:rPr>
+        <w:t>handle_count_</w:t>
+      </w:r>
+      <w:proofErr w:type="gramStart"/>
+      <w:r>
+        <w:rPr>
+          <w:rFonts w:ascii="Calibri" w:hAnsi="Calibri" w:cs="Calibri"/>
+        </w:rPr>
+        <w:t>files</w:t>
+      </w:r>
+      <w:proofErr w:type="spellEnd"/>
+      <w:r>
+        <w:rPr>
+          <w:rFonts w:ascii="Calibri" w:hAnsi="Calibri" w:cs="Calibri"/>
+        </w:rPr>
+        <w:t>(</w:t>
+      </w:r>
+      <w:proofErr w:type="spellStart"/>
+      <w:proofErr w:type="gramEnd"/>
+      <w:r>
+        <w:rPr>
+          <w:rFonts w:ascii="Calibri" w:hAnsi="Calibri" w:cs="Calibri"/>
+        </w:rPr>
+        <w:t>folder_object</w:t>
+      </w:r>
+      <w:proofErr w:type="spellEnd"/>
+      <w:r>
+        <w:rPr>
+          <w:rFonts w:ascii="Calibri" w:hAnsi="Calibri" w:cs="Calibri"/>
+        </w:rPr>
+        <w:t>: Folder) -&gt; None:</w:t>
+      </w:r>
+    </w:p>
+    <w:p>
+      <w:pPr>
+        <w:numPr>
+          <w:ilvl w:val="1"/>
+          <w:numId w:val="5"/>
+        </w:numPr>
+        <w:rPr>
+          <w:rFonts w:ascii="Calibri" w:hAnsi="Calibri" w:cs="Calibri"/>
+        </w:rPr>
+      </w:pPr>
+      <w:r>
+        <w:rPr>
+          <w:rFonts w:ascii="Calibri" w:hAnsi="Calibri" w:cs="Calibri"/>
+        </w:rPr>
+        <w:t xml:space="preserve">Uses </w:t>
+      </w:r>
+      <w:proofErr w:type="spellStart"/>
+      <w:proofErr w:type="gramStart"/>
+      <w:r>
+        <w:rPr>
+          <w:rFonts w:ascii="Calibri" w:hAnsi="Calibri" w:cs="Calibri"/>
+        </w:rPr>
+        <w:t>len</w:t>
+      </w:r>
+      <w:proofErr w:type="spellEnd"/>
+      <w:r>
+        <w:rPr>
+          <w:rFonts w:ascii="Calibri" w:hAnsi="Calibri" w:cs="Calibri"/>
+        </w:rPr>
+        <w:t>(</w:t>
+      </w:r>
+      <w:proofErr w:type="gramEnd"/>
+      <w:r>
+        <w:rPr>
+          <w:rFonts w:ascii="Calibri" w:hAnsi="Calibri" w:cs="Calibri"/>
+        </w:rPr>
+        <w:t xml:space="preserve">) to count files and </w:t>
+      </w:r>
+      <w:proofErr w:type="gramStart"/>
+      <w:r>
+        <w:rPr>
+          <w:rFonts w:ascii="Calibri" w:hAnsi="Calibri" w:cs="Calibri"/>
+        </w:rPr>
+        <w:t>prints</w:t>
+      </w:r>
+      <w:proofErr w:type="gramEnd"/>
+      <w:r>
+        <w:rPr>
+          <w:rFonts w:ascii="Calibri" w:hAnsi="Calibri" w:cs="Calibri"/>
+        </w:rPr>
+        <w:t xml:space="preserve"> </w:t>
+      </w:r>
+      <w:proofErr w:type="gramStart"/>
+      <w:r>
+        <w:rPr>
+          <w:rFonts w:ascii="Calibri" w:hAnsi="Calibri" w:cs="Calibri"/>
+        </w:rPr>
+        <w:t>result</w:t>
+      </w:r>
+      <w:proofErr w:type="gramEnd"/>
+      <w:r>
+        <w:rPr>
+          <w:rFonts w:ascii="Calibri" w:hAnsi="Calibri" w:cs="Calibri"/>
+        </w:rPr>
+        <w:t>.</w:t>
+      </w:r>
+    </w:p>
+    <w:p>
+      <w:pPr>
+        <w:rPr>
+          <w:rFonts w:ascii="Calibri" w:hAnsi="Calibri" w:cs="Calibri"/>
+        </w:rPr>
+      </w:pPr>
+    </w:p>
+    <w:p>
+      <w:pPr>
+        <w:rPr>
+          <w:rFonts w:ascii="Calibri" w:hAnsi="Calibri" w:cs="Calibri"/>
+        </w:rPr>
+      </w:pPr>
+      <w:r>
+        <w:rPr>
+          <w:rFonts w:ascii="Calibri" w:hAnsi="Calibri" w:cs="Calibri"/>
+        </w:rPr>
+        <w:t>4. Define the Menu Class</w:t>
+      </w:r>
+    </w:p>
+    <w:p>
+      <w:pPr>
+        <w:numPr>
+          <w:ilvl w:val="0"/>
+          <w:numId w:val="6"/>
+        </w:numPr>
+        <w:rPr>
+          <w:rFonts w:ascii="Calibri" w:hAnsi="Calibri" w:cs="Calibri"/>
+        </w:rPr>
+      </w:pPr>
+      <w:r>
+        <w:rPr>
+          <w:rFonts w:ascii="Calibri" w:hAnsi="Calibri" w:cs="Calibri"/>
+        </w:rPr>
+        <w:t>Displays the main menu and gets valid input.</w:t>
+      </w:r>
+    </w:p>
+    <w:p>
+      <w:pPr>
+        <w:numPr>
+          <w:ilvl w:val="0"/>
+          <w:numId w:val="6"/>
+        </w:numPr>
+        <w:rPr>
+          <w:rFonts w:ascii="Calibri" w:hAnsi="Calibri" w:cs="Calibri"/>
+        </w:rPr>
+      </w:pPr>
+      <w:proofErr w:type="spellStart"/>
+      <w:r>
+        <w:rPr>
+          <w:rFonts w:ascii="Calibri" w:hAnsi="Calibri" w:cs="Calibri"/>
+        </w:rPr>
+        <w:t>display_</w:t>
+      </w:r>
+      <w:proofErr w:type="gramStart"/>
+      <w:r>
+        <w:rPr>
+          <w:rFonts w:ascii="Calibri" w:hAnsi="Calibri" w:cs="Calibri"/>
+        </w:rPr>
+        <w:t>menu</w:t>
+      </w:r>
+      <w:proofErr w:type="spellEnd"/>
+      <w:r>
+        <w:rPr>
+          <w:rFonts w:ascii="Calibri" w:hAnsi="Calibri" w:cs="Calibri"/>
+        </w:rPr>
+        <w:t>(</w:t>
+      </w:r>
+      <w:proofErr w:type="spellStart"/>
+      <w:proofErr w:type="gramEnd"/>
+      <w:r>
+        <w:rPr>
+          <w:rFonts w:ascii="Calibri" w:hAnsi="Calibri" w:cs="Calibri"/>
+        </w:rPr>
+        <w:t>current_folder</w:t>
+      </w:r>
+      <w:proofErr w:type="spellEnd"/>
+      <w:r>
+        <w:rPr>
+          <w:rFonts w:ascii="Calibri" w:hAnsi="Calibri" w:cs="Calibri"/>
+        </w:rPr>
+        <w:t>: str = False) -&gt; int:</w:t>
+      </w:r>
+    </w:p>
+    <w:p>
+      <w:pPr>
+        <w:numPr>
+          <w:ilvl w:val="1"/>
+          <w:numId w:val="6"/>
+        </w:numPr>
+        <w:rPr>
+          <w:rFonts w:ascii="Calibri" w:hAnsi="Calibri" w:cs="Calibri"/>
+        </w:rPr>
+      </w:pPr>
+      <w:proofErr w:type="gramStart"/>
+      <w:r>
+        <w:rPr>
+          <w:rFonts w:ascii="Calibri" w:hAnsi="Calibri" w:cs="Calibri"/>
+        </w:rPr>
+        <w:t>Prints</w:t>
+      </w:r>
+      <w:proofErr w:type="gramEnd"/>
+      <w:r>
+        <w:rPr>
+          <w:rFonts w:ascii="Calibri" w:hAnsi="Calibri" w:cs="Calibri"/>
+        </w:rPr>
+        <w:t xml:space="preserve"> folder name and menu options.</w:t>
+      </w:r>
+    </w:p>
+    <w:p>
+      <w:pPr>
+        <w:numPr>
+          <w:ilvl w:val="1"/>
+          <w:numId w:val="6"/>
+        </w:numPr>
+        <w:rPr>
+          <w:rFonts w:ascii="Calibri" w:hAnsi="Calibri" w:cs="Calibri"/>
+        </w:rPr>
+      </w:pPr>
+      <w:r>
+        <w:rPr>
+          <w:rFonts w:ascii="Calibri" w:hAnsi="Calibri" w:cs="Calibri"/>
+        </w:rPr>
+        <w:t xml:space="preserve">Calls </w:t>
+      </w:r>
+      <w:proofErr w:type="spellStart"/>
+      <w:r>
+        <w:rPr>
+          <w:rFonts w:ascii="Calibri" w:hAnsi="Calibri" w:cs="Calibri"/>
+        </w:rPr>
+        <w:t>get_menu_number_</w:t>
+      </w:r>
+      <w:proofErr w:type="gramStart"/>
+      <w:r>
+        <w:rPr>
+          <w:rFonts w:ascii="Calibri" w:hAnsi="Calibri" w:cs="Calibri"/>
+        </w:rPr>
+        <w:t>input</w:t>
+      </w:r>
+      <w:proofErr w:type="spellEnd"/>
+      <w:r>
+        <w:rPr>
+          <w:rFonts w:ascii="Calibri" w:hAnsi="Calibri" w:cs="Calibri"/>
+        </w:rPr>
+        <w:t>(</w:t>
+      </w:r>
+      <w:proofErr w:type="gramEnd"/>
+      <w:r>
+        <w:rPr>
+          <w:rFonts w:ascii="Calibri" w:hAnsi="Calibri" w:cs="Calibri"/>
+        </w:rPr>
+        <w:t>) to get selection.</w:t>
+      </w:r>
+    </w:p>
+    <w:p>
+      <w:pPr>
+        <w:numPr>
+          <w:ilvl w:val="0"/>
+          <w:numId w:val="6"/>
+        </w:numPr>
+        <w:rPr>
+          <w:rFonts w:ascii="Calibri" w:hAnsi="Calibri" w:cs="Calibri"/>
+        </w:rPr>
+      </w:pPr>
+      <w:proofErr w:type="spellStart"/>
+      <w:r>
+        <w:rPr>
+          <w:rFonts w:ascii="Calibri" w:hAnsi="Calibri" w:cs="Calibri"/>
+        </w:rPr>
+        <w:t>get_menu_number_</w:t>
+      </w:r>
+      <w:proofErr w:type="gramStart"/>
+      <w:r>
+        <w:rPr>
+          <w:rFonts w:ascii="Calibri" w:hAnsi="Calibri" w:cs="Calibri"/>
+        </w:rPr>
+        <w:t>input</w:t>
+      </w:r>
+      <w:proofErr w:type="spellEnd"/>
+      <w:r>
+        <w:rPr>
+          <w:rFonts w:ascii="Calibri" w:hAnsi="Calibri" w:cs="Calibri"/>
+        </w:rPr>
+        <w:t>(</w:t>
+      </w:r>
+      <w:proofErr w:type="gramEnd"/>
+      <w:r>
+        <w:rPr>
+          <w:rFonts w:ascii="Calibri" w:hAnsi="Calibri" w:cs="Calibri"/>
+        </w:rPr>
+        <w:t xml:space="preserve">input_message: str, </w:t>
+      </w:r>
+      <w:proofErr w:type="spellStart"/>
+      <w:r>
+        <w:rPr>
+          <w:rFonts w:ascii="Calibri" w:hAnsi="Calibri" w:cs="Calibri"/>
+        </w:rPr>
+        <w:t>menu_options</w:t>
+      </w:r>
+      <w:proofErr w:type="spellEnd"/>
+      <w:r>
+        <w:rPr>
+          <w:rFonts w:ascii="Calibri" w:hAnsi="Calibri" w:cs="Calibri"/>
+        </w:rPr>
+        <w:t>: List) -&gt; int:</w:t>
+      </w:r>
+    </w:p>
+    <w:p>
+      <w:pPr>
+        <w:numPr>
+          <w:ilvl w:val="1"/>
+          <w:numId w:val="6"/>
+        </w:numPr>
+        <w:rPr>
+          <w:rFonts w:ascii="Calibri" w:hAnsi="Calibri" w:cs="Calibri"/>
+        </w:rPr>
+      </w:pPr>
+      <w:r>
+        <w:rPr>
+          <w:rFonts w:ascii="Calibri" w:hAnsi="Calibri" w:cs="Calibri"/>
+        </w:rPr>
+        <w:t>Ensures user inputs a valid number in range.</w:t>
+      </w:r>
+    </w:p>
+    <w:p>
+      <w:pPr>
+        <w:rPr>
+          <w:rFonts w:ascii="Calibri" w:hAnsi="Calibri" w:cs="Calibri"/>
+        </w:rPr>
+      </w:pPr>
+    </w:p>
+    <w:p>
+      <w:pPr>
+        <w:rPr>
+          <w:rFonts w:ascii="Calibri" w:hAnsi="Calibri" w:cs="Calibri"/>
+        </w:rPr>
+      </w:pPr>
+      <w:r>
+        <w:rPr>
+          <w:rFonts w:ascii="Calibri" w:hAnsi="Calibri" w:cs="Calibri"/>
+        </w:rPr>
+        <w:t>5. Define the Main Class</w:t>
+      </w:r>
+    </w:p>
+    <w:p>
+      <w:pPr>
+        <w:numPr>
+          <w:ilvl w:val="0"/>
+          <w:numId w:val="7"/>
+        </w:numPr>
+        <w:rPr>
+          <w:rFonts w:ascii="Calibri" w:hAnsi="Calibri" w:cs="Calibri"/>
+        </w:rPr>
+      </w:pPr>
+      <w:r>
+        <w:rPr>
+          <w:rFonts w:ascii="Calibri" w:hAnsi="Calibri" w:cs="Calibri"/>
+        </w:rPr>
+        <w:t>Initializes and controls the application loop.</w:t>
+      </w:r>
+    </w:p>
+    <w:p>
+      <w:pPr>
+        <w:numPr>
+          <w:ilvl w:val="0"/>
+          <w:numId w:val="7"/>
+        </w:numPr>
+        <w:rPr>
+          <w:rFonts w:ascii="Calibri" w:hAnsi="Calibri" w:cs="Calibri"/>
+        </w:rPr>
+      </w:pPr>
+      <w:r>
+        <w:rPr>
+          <w:rFonts w:ascii="Calibri" w:hAnsi="Calibri" w:cs="Calibri"/>
+        </w:rPr>
+        <w:t>Constructor:</w:t>
+      </w:r>
+    </w:p>
+    <w:p>
+      <w:pPr>
+        <w:numPr>
+          <w:ilvl w:val="1"/>
+          <w:numId w:val="7"/>
+        </w:numPr>
+        <w:rPr>
+          <w:rFonts w:ascii="Calibri" w:hAnsi="Calibri" w:cs="Calibri"/>
+        </w:rPr>
+      </w:pPr>
+      <w:r>
+        <w:rPr>
+          <w:rFonts w:ascii="Calibri" w:hAnsi="Calibri" w:cs="Calibri"/>
+        </w:rPr>
+        <w:t>Accepts Folder, HandleInput, and Menu instances.</w:t>
+      </w:r>
+    </w:p>
+    <w:p>
+      <w:pPr>
+        <w:numPr>
+          <w:ilvl w:val="1"/>
+          <w:numId w:val="7"/>
+        </w:numPr>
+        <w:rPr>
+          <w:rFonts w:ascii="Calibri" w:hAnsi="Calibri" w:cs="Calibri"/>
+        </w:rPr>
+      </w:pPr>
+      <w:r>
+        <w:rPr>
+          <w:rFonts w:ascii="Calibri" w:hAnsi="Calibri" w:cs="Calibri"/>
+        </w:rPr>
+        <w:t xml:space="preserve">Sets up </w:t>
+      </w:r>
+      <w:proofErr w:type="spellStart"/>
+      <w:r>
+        <w:rPr>
+          <w:rFonts w:ascii="Calibri" w:hAnsi="Calibri" w:cs="Calibri"/>
+        </w:rPr>
+        <w:t>root_folder</w:t>
+      </w:r>
+      <w:proofErr w:type="spellEnd"/>
+      <w:r>
+        <w:rPr>
+          <w:rFonts w:ascii="Calibri" w:hAnsi="Calibri" w:cs="Calibri"/>
+        </w:rPr>
+        <w:t xml:space="preserve">, </w:t>
+      </w:r>
+      <w:proofErr w:type="spellStart"/>
+      <w:r>
+        <w:rPr>
+          <w:rFonts w:ascii="Calibri" w:hAnsi="Calibri" w:cs="Calibri"/>
+        </w:rPr>
+        <w:t>active_folder</w:t>
+      </w:r>
+      <w:proofErr w:type="spellEnd"/>
+      <w:r>
+        <w:rPr>
+          <w:rFonts w:ascii="Calibri" w:hAnsi="Calibri" w:cs="Calibri"/>
+        </w:rPr>
+        <w:t xml:space="preserve">, and </w:t>
+      </w:r>
+      <w:proofErr w:type="spellStart"/>
+      <w:r>
+        <w:rPr>
+          <w:rFonts w:ascii="Calibri" w:hAnsi="Calibri" w:cs="Calibri"/>
+        </w:rPr>
+        <w:t>active_folder_name</w:t>
+      </w:r>
+      <w:proofErr w:type="spellEnd"/>
+      <w:r>
+        <w:rPr>
+          <w:rFonts w:ascii="Calibri" w:hAnsi="Calibri" w:cs="Calibri"/>
+        </w:rPr>
+        <w:t>.</w:t>
+      </w:r>
+    </w:p>
+    <w:p>
+      <w:pPr>
+        <w:numPr>
+          <w:ilvl w:val="0"/>
+          <w:numId w:val="7"/>
+        </w:numPr>
+        <w:rPr>
+          <w:rFonts w:ascii="Calibri" w:hAnsi="Calibri" w:cs="Calibri"/>
+        </w:rPr>
+      </w:pPr>
+      <w:proofErr w:type="gramStart"/>
+      <w:r>
+        <w:rPr>
+          <w:rFonts w:ascii="Calibri" w:hAnsi="Calibri" w:cs="Calibri"/>
+        </w:rPr>
+        <w:t>main(</w:t>
+      </w:r>
+      <w:proofErr w:type="gramEnd"/>
+      <w:r>
+        <w:rPr>
+          <w:rFonts w:ascii="Calibri" w:hAnsi="Calibri" w:cs="Calibri"/>
+        </w:rPr>
+        <w:t>) method:</w:t>
+      </w:r>
+    </w:p>
+    <w:p>
+      <w:pPr>
+        <w:numPr>
+          <w:ilvl w:val="1"/>
+          <w:numId w:val="7"/>
+        </w:numPr>
+        <w:rPr>
+          <w:rFonts w:ascii="Calibri" w:hAnsi="Calibri" w:cs="Calibri"/>
+        </w:rPr>
+      </w:pPr>
+      <w:r>
+        <w:rPr>
+          <w:rFonts w:ascii="Calibri" w:hAnsi="Calibri" w:cs="Calibri"/>
+        </w:rPr>
+        <w:t>Creates root folder.</w:t>
+      </w:r>
+    </w:p>
+    <w:p>
+      <w:pPr>
+        <w:numPr>
+          <w:ilvl w:val="1"/>
+          <w:numId w:val="7"/>
+        </w:numPr>
+        <w:rPr>
+          <w:rFonts w:ascii="Calibri" w:hAnsi="Calibri" w:cs="Calibri"/>
+        </w:rPr>
+      </w:pPr>
+      <w:r>
+        <w:rPr>
+          <w:rFonts w:ascii="Calibri" w:hAnsi="Calibri" w:cs="Calibri"/>
+        </w:rPr>
+        <w:t>Loops through menu selection:</w:t>
+      </w:r>
+    </w:p>
+    <w:p>
+      <w:pPr>
+        <w:numPr>
+          <w:ilvl w:val="2"/>
+          <w:numId w:val="7"/>
+        </w:numPr>
+        <w:rPr>
+          <w:rFonts w:ascii="Calibri" w:hAnsi="Calibri" w:cs="Calibri"/>
+        </w:rPr>
+      </w:pPr>
+      <w:r>
+        <w:rPr>
+          <w:rFonts w:ascii="Calibri" w:hAnsi="Calibri" w:cs="Calibri"/>
+        </w:rPr>
+        <w:t xml:space="preserve">If </w:t>
+      </w:r>
+      <w:r>
+        <w:rPr>
+          <w:rFonts w:ascii="Calibri" w:hAnsi="Calibri" w:cs="Calibri"/>
+        </w:rPr>
+        <w:t>Option 1</w:t>
+      </w:r>
+      <w:r>
+        <w:rPr>
+          <w:rFonts w:ascii="Calibri" w:hAnsi="Calibri" w:cs="Calibri"/>
+        </w:rPr>
+        <w:t>:</w:t>
+      </w:r>
+      <w:r>
+        <w:rPr>
+          <w:rFonts w:ascii="Calibri" w:hAnsi="Calibri" w:cs="Calibri"/>
+        </w:rPr>
+        <w:t xml:space="preserve"> Add file</w:t>
+      </w:r>
+    </w:p>
+    <w:p>
+      <w:pPr>
+        <w:numPr>
+          <w:ilvl w:val="2"/>
+          <w:numId w:val="7"/>
+        </w:numPr>
+        <w:rPr>
+          <w:rFonts w:ascii="Calibri" w:hAnsi="Calibri" w:cs="Calibri"/>
+        </w:rPr>
+      </w:pPr>
+      <w:r>
+        <w:rPr>
+          <w:rFonts w:ascii="Calibri" w:hAnsi="Calibri" w:cs="Calibri"/>
+        </w:rPr>
+        <w:t xml:space="preserve">If </w:t>
+      </w:r>
+      <w:r>
+        <w:rPr>
+          <w:rFonts w:ascii="Calibri" w:hAnsi="Calibri" w:cs="Calibri"/>
+        </w:rPr>
+        <w:t xml:space="preserve">Option </w:t>
+      </w:r>
+      <w:proofErr w:type="gramStart"/>
+      <w:r>
+        <w:rPr>
+          <w:rFonts w:ascii="Calibri" w:hAnsi="Calibri" w:cs="Calibri"/>
+        </w:rPr>
+        <w:t xml:space="preserve">2 </w:t>
+      </w:r>
+      <w:r>
+        <w:rPr>
+          <w:rFonts w:ascii="Calibri" w:hAnsi="Calibri" w:cs="Calibri"/>
+        </w:rPr>
+        <w:t>:</w:t>
+      </w:r>
+      <w:proofErr w:type="gramEnd"/>
+      <w:r>
+        <w:rPr>
+          <w:rFonts w:ascii="Calibri" w:hAnsi="Calibri" w:cs="Calibri"/>
+        </w:rPr>
+        <w:t xml:space="preserve"> Add subfolder</w:t>
+      </w:r>
+    </w:p>
+    <w:p>
+      <w:pPr>
+        <w:numPr>
+          <w:ilvl w:val="2"/>
+          <w:numId w:val="7"/>
+        </w:numPr>
+        <w:rPr>
+          <w:rFonts w:ascii="Calibri" w:hAnsi="Calibri" w:cs="Calibri"/>
+        </w:rPr>
+      </w:pPr>
+      <w:r>
+        <w:rPr>
+          <w:rFonts w:ascii="Calibri" w:hAnsi="Calibri" w:cs="Calibri"/>
+        </w:rPr>
+        <w:t xml:space="preserve">If </w:t>
+      </w:r>
+      <w:r>
+        <w:rPr>
+          <w:rFonts w:ascii="Calibri" w:hAnsi="Calibri" w:cs="Calibri"/>
+        </w:rPr>
+        <w:t xml:space="preserve">Option </w:t>
+      </w:r>
+      <w:proofErr w:type="gramStart"/>
+      <w:r>
+        <w:rPr>
+          <w:rFonts w:ascii="Calibri" w:hAnsi="Calibri" w:cs="Calibri"/>
+        </w:rPr>
+        <w:t xml:space="preserve">3 </w:t>
+      </w:r>
+      <w:r>
+        <w:rPr>
+          <w:rFonts w:ascii="Calibri" w:hAnsi="Calibri" w:cs="Calibri"/>
+        </w:rPr>
+        <w:t>:</w:t>
+      </w:r>
+      <w:proofErr w:type="gramEnd"/>
+      <w:r>
+        <w:rPr>
+          <w:rFonts w:ascii="Calibri" w:hAnsi="Calibri" w:cs="Calibri"/>
+        </w:rPr>
+        <w:t xml:space="preserve"> Select subfolder</w:t>
+      </w:r>
+    </w:p>
+    <w:p>
+      <w:pPr>
+        <w:numPr>
+          <w:ilvl w:val="2"/>
+          <w:numId w:val="7"/>
+        </w:numPr>
+        <w:rPr>
+          <w:rFonts w:ascii="Calibri" w:hAnsi="Calibri" w:cs="Calibri"/>
+        </w:rPr>
+      </w:pPr>
+      <w:r>
+        <w:rPr>
+          <w:rFonts w:ascii="Calibri" w:hAnsi="Calibri" w:cs="Calibri"/>
+        </w:rPr>
+        <w:t xml:space="preserve">If </w:t>
+      </w:r>
+      <w:r>
+        <w:rPr>
+          <w:rFonts w:ascii="Calibri" w:hAnsi="Calibri" w:cs="Calibri"/>
+        </w:rPr>
+        <w:t xml:space="preserve">Option </w:t>
+      </w:r>
+      <w:proofErr w:type="gramStart"/>
+      <w:r>
+        <w:rPr>
+          <w:rFonts w:ascii="Calibri" w:hAnsi="Calibri" w:cs="Calibri"/>
+        </w:rPr>
+        <w:t xml:space="preserve">4 </w:t>
+      </w:r>
+      <w:r>
+        <w:rPr>
+          <w:rFonts w:ascii="Calibri" w:hAnsi="Calibri" w:cs="Calibri"/>
+        </w:rPr>
+        <w:t>:</w:t>
+      </w:r>
+      <w:proofErr w:type="gramEnd"/>
+      <w:r>
+        <w:rPr>
+          <w:rFonts w:ascii="Calibri" w:hAnsi="Calibri" w:cs="Calibri"/>
+        </w:rPr>
+        <w:t xml:space="preserve"> Print folder</w:t>
+      </w:r>
+    </w:p>
+    <w:p>
+      <w:pPr>
+        <w:numPr>
+          <w:ilvl w:val="2"/>
+          <w:numId w:val="7"/>
+        </w:numPr>
+        <w:rPr>
+          <w:rFonts w:ascii="Calibri" w:hAnsi="Calibri" w:cs="Calibri"/>
+        </w:rPr>
+      </w:pPr>
+      <w:r>
+        <w:rPr>
+          <w:rFonts w:ascii="Calibri" w:hAnsi="Calibri" w:cs="Calibri"/>
+        </w:rPr>
+        <w:t xml:space="preserve">If </w:t>
+      </w:r>
+      <w:r>
+        <w:rPr>
+          <w:rFonts w:ascii="Calibri" w:hAnsi="Calibri" w:cs="Calibri"/>
+        </w:rPr>
+        <w:t xml:space="preserve">Option </w:t>
+      </w:r>
+      <w:proofErr w:type="gramStart"/>
+      <w:r>
+        <w:rPr>
+          <w:rFonts w:ascii="Calibri" w:hAnsi="Calibri" w:cs="Calibri"/>
+        </w:rPr>
+        <w:t xml:space="preserve">5 </w:t>
+      </w:r>
+      <w:r>
+        <w:rPr>
+          <w:rFonts w:ascii="Calibri" w:hAnsi="Calibri" w:cs="Calibri"/>
+        </w:rPr>
+        <w:t>:</w:t>
+      </w:r>
+      <w:proofErr w:type="gramEnd"/>
+      <w:r>
+        <w:rPr>
+          <w:rFonts w:ascii="Calibri" w:hAnsi="Calibri" w:cs="Calibri"/>
+        </w:rPr>
+        <w:t xml:space="preserve"> Count files</w:t>
+      </w:r>
+    </w:p>
+    <w:p>
+      <w:pPr>
+        <w:numPr>
+          <w:ilvl w:val="2"/>
+          <w:numId w:val="7"/>
+        </w:numPr>
+        <w:rPr>
+          <w:rFonts w:ascii="Calibri" w:hAnsi="Calibri" w:cs="Calibri"/>
+        </w:rPr>
+      </w:pPr>
+      <w:r>
+        <w:rPr>
+          <w:rFonts w:ascii="Calibri" w:hAnsi="Calibri" w:cs="Calibri"/>
+        </w:rPr>
+        <w:t xml:space="preserve">If </w:t>
+      </w:r>
+      <w:r>
+        <w:rPr>
+          <w:rFonts w:ascii="Calibri" w:hAnsi="Calibri" w:cs="Calibri"/>
+        </w:rPr>
+        <w:t xml:space="preserve">Option </w:t>
+      </w:r>
+      <w:proofErr w:type="gramStart"/>
+      <w:r>
+        <w:rPr>
+          <w:rFonts w:ascii="Calibri" w:hAnsi="Calibri" w:cs="Calibri"/>
+        </w:rPr>
+        <w:t xml:space="preserve">6 </w:t>
+      </w:r>
+      <w:r>
+        <w:rPr>
+          <w:rFonts w:ascii="Calibri" w:hAnsi="Calibri" w:cs="Calibri"/>
+        </w:rPr>
+        <w:t>:</w:t>
+      </w:r>
+      <w:proofErr w:type="gramEnd"/>
+      <w:r>
+        <w:rPr>
+          <w:rFonts w:ascii="Calibri" w:hAnsi="Calibri" w:cs="Calibri"/>
+        </w:rPr>
+        <w:t xml:space="preserve"> Exit the program</w:t>
+      </w:r>
+    </w:p>
+    <w:p>
+      <w:pPr>
+        <w:rPr>
+          <w:rFonts w:ascii="Calibri" w:hAnsi="Calibri" w:cs="Calibri"/>
+        </w:rPr>
+      </w:pPr>
+    </w:p>
+    <w:p>
+      <w:pPr>
+        <w:rPr>
+          <w:rFonts w:ascii="Calibri" w:hAnsi="Calibri" w:cs="Calibri"/>
+        </w:rPr>
+      </w:pPr>
+    </w:p>
     <w:sectPr>
       <w:pgSz w:w="12240" w:h="15840"/>
       <w:pgMar w:top="1440" w:right="1440" w:bottom="1440" w:left="1440" w:header="720" w:footer="720" w:gutter="0"/>
@@ -16,6 +2577,837 @@
 <file path=word/numbering.xml><?xml version="1.0" encoding="utf-8"?>
 <w:numbering xmlns:wpc="http://schemas.microsoft.com/office/word/2010/wordprocessingCanvas" xmlns:cx="http://schemas.microsoft.com/office/drawing/2014/chartex" xmlns:cx1="http://schemas.microsoft.com/office/drawing/2015/9/8/chartex" xmlns:cx2="http://schemas.microsoft.com/office/drawing/2015/10/21/chartex" xmlns:cx3="http://schemas.microsoft.com/office/drawing/2016/5/9/chartex" xmlns:cx4="http://schemas.microsoft.com/office/drawing/2016/5/10/chartex" xmlns:cx5="http://schemas.microsoft.com/office/drawing/2016/5/11/chartex" xmlns:cx6="http://schemas.microsoft.com/office/drawing/2016/5/12/chartex" xmlns:cx7="http://schemas.microsoft.com/office/drawing/2016/5/13/chartex" xmlns:cx8="http://schemas.microsoft.com/office/drawing/2016/5/14/chartex" xmlns:mc="http://schemas.openxmlformats.org/markup-compatibility/2006" xmlns:aink="http://schemas.microsoft.com/office/drawing/2016/ink" xmlns:am3d="http://schemas.microsoft.com/office/drawing/2017/model3d" xmlns:o="urn:schemas-microsoft-com:office:office" xmlns:oel="http://schemas.microsoft.com/office/2019/extlst" xmlns:r="http://schemas.openxmlformats.org/officeDocument/2006/relationships" xmlns:m="http://schemas.openxmlformats.org/officeDocument/2006/math" xmlns:v="urn:schemas-microsoft-com:vml" xmlns:wp14="http://schemas.microsoft.com/office/word/2010/wordprocessingDrawing" xmlns:wp="http://schemas.openxmlformats.org/drawingml/2006/wordprocessingDrawing" xmlns:w10="urn:schemas-microsoft-com:office:word" xmlns:w="http://schemas.openxmlformats.org/wordprocessingml/2006/main" xmlns:w14="http://schemas.microsoft.com/office/word/2010/wordml" xmlns:w15="http://schemas.microsoft.com/office/word/2012/wordml" xmlns:w16cex="http://schemas.microsoft.com/office/word/2018/wordml/cex" xmlns:w16cid="http://schemas.microsoft.com/office/word/2016/wordml/cid" xmlns:w16="http://schemas.microsoft.com/office/word/2018/wordml" xmlns:w16du="http://schemas.microsoft.com/office/word/2023/wordml/word16du" xmlns:w16sdtdh="http://schemas.microsoft.com/office/word/2020/wordml/sdtdatahash" xmlns:w16sdtfl="http://schemas.microsoft.com/office/word/2024/wordml/sdtformatlock" xmlns:w16se="http://schemas.microsoft.com/office/word/2015/wordml/symex" xmlns:wpg="http://schemas.microsoft.com/office/word/2010/wordprocessingGroup" xmlns:wpi="http://schemas.microsoft.com/office/word/2010/wordprocessingInk" xmlns:wne="http://schemas.microsoft.com/office/word/2006/wordml" xmlns:wps="http://schemas.microsoft.com/office/word/2010/wordprocessingShape" mc:Ignorable="w14 w15 w16se w16cid w16 w16cex w16sdtdh w16sdtfl w16du wp14">
   <w:abstractNum w:abstractNumId="0" w15:restartNumberingAfterBreak="0">
+    <w:nsid w:val="172766C7"/>
+    <w:multiLevelType w:val="multilevel"/>
+    <w:tmpl w:val="783874E8"/>
+    <w:lvl w:ilvl="0">
+      <w:start w:val="1"/>
+      <w:numFmt w:val="bullet"/>
+      <w:lvlText w:val=""/>
+      <w:lvlJc w:val="left"/>
+      <w:pPr>
+        <w:tabs>
+          <w:tab w:val="num" w:pos="720"/>
+        </w:tabs>
+        <w:ind w:left="720" w:hanging="360"/>
+      </w:pPr>
+      <w:rPr>
+        <w:rFonts w:ascii="Symbol" w:hAnsi="Symbol" w:hint="default"/>
+        <w:sz w:val="20"/>
+      </w:rPr>
+    </w:lvl>
+    <w:lvl w:ilvl="1">
+      <w:start w:val="1"/>
+      <w:numFmt w:val="bullet"/>
+      <w:lvlText w:val="o"/>
+      <w:lvlJc w:val="left"/>
+      <w:pPr>
+        <w:tabs>
+          <w:tab w:val="num" w:pos="1440"/>
+        </w:tabs>
+        <w:ind w:left="1440" w:hanging="360"/>
+      </w:pPr>
+      <w:rPr>
+        <w:rFonts w:ascii="Courier New" w:hAnsi="Courier New" w:hint="default"/>
+        <w:sz w:val="20"/>
+      </w:rPr>
+    </w:lvl>
+    <w:lvl w:ilvl="2" w:tentative="1">
+      <w:start w:val="1"/>
+      <w:numFmt w:val="bullet"/>
+      <w:lvlText w:val=""/>
+      <w:lvlJc w:val="left"/>
+      <w:pPr>
+        <w:tabs>
+          <w:tab w:val="num" w:pos="2160"/>
+        </w:tabs>
+        <w:ind w:left="2160" w:hanging="360"/>
+      </w:pPr>
+      <w:rPr>
+        <w:rFonts w:ascii="Wingdings" w:hAnsi="Wingdings" w:hint="default"/>
+        <w:sz w:val="20"/>
+      </w:rPr>
+    </w:lvl>
+    <w:lvl w:ilvl="3" w:tentative="1">
+      <w:start w:val="1"/>
+      <w:numFmt w:val="bullet"/>
+      <w:lvlText w:val=""/>
+      <w:lvlJc w:val="left"/>
+      <w:pPr>
+        <w:tabs>
+          <w:tab w:val="num" w:pos="2880"/>
+        </w:tabs>
+        <w:ind w:left="2880" w:hanging="360"/>
+      </w:pPr>
+      <w:rPr>
+        <w:rFonts w:ascii="Wingdings" w:hAnsi="Wingdings" w:hint="default"/>
+        <w:sz w:val="20"/>
+      </w:rPr>
+    </w:lvl>
+    <w:lvl w:ilvl="4" w:tentative="1">
+      <w:start w:val="1"/>
+      <w:numFmt w:val="bullet"/>
+      <w:lvlText w:val=""/>
+      <w:lvlJc w:val="left"/>
+      <w:pPr>
+        <w:tabs>
+          <w:tab w:val="num" w:pos="3600"/>
+        </w:tabs>
+        <w:ind w:left="3600" w:hanging="360"/>
+      </w:pPr>
+      <w:rPr>
+        <w:rFonts w:ascii="Wingdings" w:hAnsi="Wingdings" w:hint="default"/>
+        <w:sz w:val="20"/>
+      </w:rPr>
+    </w:lvl>
+    <w:lvl w:ilvl="5" w:tentative="1">
+      <w:start w:val="1"/>
+      <w:numFmt w:val="bullet"/>
+      <w:lvlText w:val=""/>
+      <w:lvlJc w:val="left"/>
+      <w:pPr>
+        <w:tabs>
+          <w:tab w:val="num" w:pos="4320"/>
+        </w:tabs>
+        <w:ind w:left="4320" w:hanging="360"/>
+      </w:pPr>
+      <w:rPr>
+        <w:rFonts w:ascii="Wingdings" w:hAnsi="Wingdings" w:hint="default"/>
+        <w:sz w:val="20"/>
+      </w:rPr>
+    </w:lvl>
+    <w:lvl w:ilvl="6" w:tentative="1">
+      <w:start w:val="1"/>
+      <w:numFmt w:val="bullet"/>
+      <w:lvlText w:val=""/>
+      <w:lvlJc w:val="left"/>
+      <w:pPr>
+        <w:tabs>
+          <w:tab w:val="num" w:pos="5040"/>
+        </w:tabs>
+        <w:ind w:left="5040" w:hanging="360"/>
+      </w:pPr>
+      <w:rPr>
+        <w:rFonts w:ascii="Wingdings" w:hAnsi="Wingdings" w:hint="default"/>
+        <w:sz w:val="20"/>
+      </w:rPr>
+    </w:lvl>
+    <w:lvl w:ilvl="7" w:tentative="1">
+      <w:start w:val="1"/>
+      <w:numFmt w:val="bullet"/>
+      <w:lvlText w:val=""/>
+      <w:lvlJc w:val="left"/>
+      <w:pPr>
+        <w:tabs>
+          <w:tab w:val="num" w:pos="5760"/>
+        </w:tabs>
+        <w:ind w:left="5760" w:hanging="360"/>
+      </w:pPr>
+      <w:rPr>
+        <w:rFonts w:ascii="Wingdings" w:hAnsi="Wingdings" w:hint="default"/>
+        <w:sz w:val="20"/>
+      </w:rPr>
+    </w:lvl>
+    <w:lvl w:ilvl="8" w:tentative="1">
+      <w:start w:val="1"/>
+      <w:numFmt w:val="bullet"/>
+      <w:lvlText w:val=""/>
+      <w:lvlJc w:val="left"/>
+      <w:pPr>
+        <w:tabs>
+          <w:tab w:val="num" w:pos="6480"/>
+        </w:tabs>
+        <w:ind w:left="6480" w:hanging="360"/>
+      </w:pPr>
+      <w:rPr>
+        <w:rFonts w:ascii="Wingdings" w:hAnsi="Wingdings" w:hint="default"/>
+        <w:sz w:val="20"/>
+      </w:rPr>
+    </w:lvl>
+  </w:abstractNum>
+  <w:abstractNum w:abstractNumId="1" w15:restartNumberingAfterBreak="0">
+    <w:nsid w:val="22361C8F"/>
+    <w:multiLevelType w:val="multilevel"/>
+    <w:tmpl w:val="7E701C8C"/>
+    <w:lvl w:ilvl="0">
+      <w:start w:val="1"/>
+      <w:numFmt w:val="bullet"/>
+      <w:lvlText w:val=""/>
+      <w:lvlJc w:val="left"/>
+      <w:pPr>
+        <w:tabs>
+          <w:tab w:val="num" w:pos="720"/>
+        </w:tabs>
+        <w:ind w:left="720" w:hanging="360"/>
+      </w:pPr>
+      <w:rPr>
+        <w:rFonts w:ascii="Symbol" w:hAnsi="Symbol" w:hint="default"/>
+        <w:sz w:val="20"/>
+      </w:rPr>
+    </w:lvl>
+    <w:lvl w:ilvl="1" w:tentative="1">
+      <w:start w:val="1"/>
+      <w:numFmt w:val="bullet"/>
+      <w:lvlText w:val="o"/>
+      <w:lvlJc w:val="left"/>
+      <w:pPr>
+        <w:tabs>
+          <w:tab w:val="num" w:pos="1440"/>
+        </w:tabs>
+        <w:ind w:left="1440" w:hanging="360"/>
+      </w:pPr>
+      <w:rPr>
+        <w:rFonts w:ascii="Courier New" w:hAnsi="Courier New" w:hint="default"/>
+        <w:sz w:val="20"/>
+      </w:rPr>
+    </w:lvl>
+    <w:lvl w:ilvl="2" w:tentative="1">
+      <w:start w:val="1"/>
+      <w:numFmt w:val="bullet"/>
+      <w:lvlText w:val=""/>
+      <w:lvlJc w:val="left"/>
+      <w:pPr>
+        <w:tabs>
+          <w:tab w:val="num" w:pos="2160"/>
+        </w:tabs>
+        <w:ind w:left="2160" w:hanging="360"/>
+      </w:pPr>
+      <w:rPr>
+        <w:rFonts w:ascii="Wingdings" w:hAnsi="Wingdings" w:hint="default"/>
+        <w:sz w:val="20"/>
+      </w:rPr>
+    </w:lvl>
+    <w:lvl w:ilvl="3" w:tentative="1">
+      <w:start w:val="1"/>
+      <w:numFmt w:val="bullet"/>
+      <w:lvlText w:val=""/>
+      <w:lvlJc w:val="left"/>
+      <w:pPr>
+        <w:tabs>
+          <w:tab w:val="num" w:pos="2880"/>
+        </w:tabs>
+        <w:ind w:left="2880" w:hanging="360"/>
+      </w:pPr>
+      <w:rPr>
+        <w:rFonts w:ascii="Wingdings" w:hAnsi="Wingdings" w:hint="default"/>
+        <w:sz w:val="20"/>
+      </w:rPr>
+    </w:lvl>
+    <w:lvl w:ilvl="4" w:tentative="1">
+      <w:start w:val="1"/>
+      <w:numFmt w:val="bullet"/>
+      <w:lvlText w:val=""/>
+      <w:lvlJc w:val="left"/>
+      <w:pPr>
+        <w:tabs>
+          <w:tab w:val="num" w:pos="3600"/>
+        </w:tabs>
+        <w:ind w:left="3600" w:hanging="360"/>
+      </w:pPr>
+      <w:rPr>
+        <w:rFonts w:ascii="Wingdings" w:hAnsi="Wingdings" w:hint="default"/>
+        <w:sz w:val="20"/>
+      </w:rPr>
+    </w:lvl>
+    <w:lvl w:ilvl="5" w:tentative="1">
+      <w:start w:val="1"/>
+      <w:numFmt w:val="bullet"/>
+      <w:lvlText w:val=""/>
+      <w:lvlJc w:val="left"/>
+      <w:pPr>
+        <w:tabs>
+          <w:tab w:val="num" w:pos="4320"/>
+        </w:tabs>
+        <w:ind w:left="4320" w:hanging="360"/>
+      </w:pPr>
+      <w:rPr>
+        <w:rFonts w:ascii="Wingdings" w:hAnsi="Wingdings" w:hint="default"/>
+        <w:sz w:val="20"/>
+      </w:rPr>
+    </w:lvl>
+    <w:lvl w:ilvl="6" w:tentative="1">
+      <w:start w:val="1"/>
+      <w:numFmt w:val="bullet"/>
+      <w:lvlText w:val=""/>
+      <w:lvlJc w:val="left"/>
+      <w:pPr>
+        <w:tabs>
+          <w:tab w:val="num" w:pos="5040"/>
+        </w:tabs>
+        <w:ind w:left="5040" w:hanging="360"/>
+      </w:pPr>
+      <w:rPr>
+        <w:rFonts w:ascii="Wingdings" w:hAnsi="Wingdings" w:hint="default"/>
+        <w:sz w:val="20"/>
+      </w:rPr>
+    </w:lvl>
+    <w:lvl w:ilvl="7" w:tentative="1">
+      <w:start w:val="1"/>
+      <w:numFmt w:val="bullet"/>
+      <w:lvlText w:val=""/>
+      <w:lvlJc w:val="left"/>
+      <w:pPr>
+        <w:tabs>
+          <w:tab w:val="num" w:pos="5760"/>
+        </w:tabs>
+        <w:ind w:left="5760" w:hanging="360"/>
+      </w:pPr>
+      <w:rPr>
+        <w:rFonts w:ascii="Wingdings" w:hAnsi="Wingdings" w:hint="default"/>
+        <w:sz w:val="20"/>
+      </w:rPr>
+    </w:lvl>
+    <w:lvl w:ilvl="8" w:tentative="1">
+      <w:start w:val="1"/>
+      <w:numFmt w:val="bullet"/>
+      <w:lvlText w:val=""/>
+      <w:lvlJc w:val="left"/>
+      <w:pPr>
+        <w:tabs>
+          <w:tab w:val="num" w:pos="6480"/>
+        </w:tabs>
+        <w:ind w:left="6480" w:hanging="360"/>
+      </w:pPr>
+      <w:rPr>
+        <w:rFonts w:ascii="Wingdings" w:hAnsi="Wingdings" w:hint="default"/>
+        <w:sz w:val="20"/>
+      </w:rPr>
+    </w:lvl>
+  </w:abstractNum>
+  <w:abstractNum w:abstractNumId="2" w15:restartNumberingAfterBreak="0">
+    <w:nsid w:val="358D1418"/>
+    <w:multiLevelType w:val="hybridMultilevel"/>
+    <w:tmpl w:val="96CC7E9E"/>
+    <w:lvl w:ilvl="0" w:tplc="0409000F">
+      <w:start w:val="1"/>
+      <w:numFmt w:val="decimal"/>
+      <w:lvlText w:val="%1."/>
+      <w:lvlJc w:val="left"/>
+      <w:pPr>
+        <w:ind w:left="720" w:hanging="360"/>
+      </w:pPr>
+    </w:lvl>
+    <w:lvl w:ilvl="1" w:tplc="04090019">
+      <w:start w:val="1"/>
+      <w:numFmt w:val="lowerLetter"/>
+      <w:lvlText w:val="%2."/>
+      <w:lvlJc w:val="left"/>
+      <w:pPr>
+        <w:ind w:left="1440" w:hanging="360"/>
+      </w:pPr>
+    </w:lvl>
+    <w:lvl w:ilvl="2" w:tplc="0409001B">
+      <w:start w:val="1"/>
+      <w:numFmt w:val="lowerRoman"/>
+      <w:lvlText w:val="%3."/>
+      <w:lvlJc w:val="right"/>
+      <w:pPr>
+        <w:ind w:left="2160" w:hanging="180"/>
+      </w:pPr>
+    </w:lvl>
+    <w:lvl w:ilvl="3" w:tplc="0409000F">
+      <w:start w:val="1"/>
+      <w:numFmt w:val="decimal"/>
+      <w:lvlText w:val="%4."/>
+      <w:lvlJc w:val="left"/>
+      <w:pPr>
+        <w:ind w:left="2880" w:hanging="360"/>
+      </w:pPr>
+    </w:lvl>
+    <w:lvl w:ilvl="4" w:tplc="04090019">
+      <w:start w:val="1"/>
+      <w:numFmt w:val="lowerLetter"/>
+      <w:lvlText w:val="%5."/>
+      <w:lvlJc w:val="left"/>
+      <w:pPr>
+        <w:ind w:left="3600" w:hanging="360"/>
+      </w:pPr>
+    </w:lvl>
+    <w:lvl w:ilvl="5" w:tplc="0409001B" w:tentative="1">
+      <w:start w:val="1"/>
+      <w:numFmt w:val="lowerRoman"/>
+      <w:lvlText w:val="%6."/>
+      <w:lvlJc w:val="right"/>
+      <w:pPr>
+        <w:ind w:left="4320" w:hanging="180"/>
+      </w:pPr>
+    </w:lvl>
+    <w:lvl w:ilvl="6" w:tplc="0409000F" w:tentative="1">
+      <w:start w:val="1"/>
+      <w:numFmt w:val="decimal"/>
+      <w:lvlText w:val="%7."/>
+      <w:lvlJc w:val="left"/>
+      <w:pPr>
+        <w:ind w:left="5040" w:hanging="360"/>
+      </w:pPr>
+    </w:lvl>
+    <w:lvl w:ilvl="7" w:tplc="04090019" w:tentative="1">
+      <w:start w:val="1"/>
+      <w:numFmt w:val="lowerLetter"/>
+      <w:lvlText w:val="%8."/>
+      <w:lvlJc w:val="left"/>
+      <w:pPr>
+        <w:ind w:left="5760" w:hanging="360"/>
+      </w:pPr>
+    </w:lvl>
+    <w:lvl w:ilvl="8" w:tplc="0409001B" w:tentative="1">
+      <w:start w:val="1"/>
+      <w:numFmt w:val="lowerRoman"/>
+      <w:lvlText w:val="%9."/>
+      <w:lvlJc w:val="right"/>
+      <w:pPr>
+        <w:ind w:left="6480" w:hanging="180"/>
+      </w:pPr>
+    </w:lvl>
+  </w:abstractNum>
+  <w:abstractNum w:abstractNumId="3" w15:restartNumberingAfterBreak="0">
+    <w:nsid w:val="51F31948"/>
+    <w:multiLevelType w:val="multilevel"/>
+    <w:tmpl w:val="0B5C35DC"/>
+    <w:lvl w:ilvl="0">
+      <w:start w:val="1"/>
+      <w:numFmt w:val="bullet"/>
+      <w:lvlText w:val=""/>
+      <w:lvlJc w:val="left"/>
+      <w:pPr>
+        <w:tabs>
+          <w:tab w:val="num" w:pos="720"/>
+        </w:tabs>
+        <w:ind w:left="720" w:hanging="360"/>
+      </w:pPr>
+      <w:rPr>
+        <w:rFonts w:ascii="Symbol" w:hAnsi="Symbol" w:hint="default"/>
+        <w:sz w:val="20"/>
+      </w:rPr>
+    </w:lvl>
+    <w:lvl w:ilvl="1">
+      <w:start w:val="1"/>
+      <w:numFmt w:val="bullet"/>
+      <w:lvlText w:val="o"/>
+      <w:lvlJc w:val="left"/>
+      <w:pPr>
+        <w:tabs>
+          <w:tab w:val="num" w:pos="1440"/>
+        </w:tabs>
+        <w:ind w:left="1440" w:hanging="360"/>
+      </w:pPr>
+      <w:rPr>
+        <w:rFonts w:ascii="Courier New" w:hAnsi="Courier New" w:hint="default"/>
+        <w:sz w:val="20"/>
+      </w:rPr>
+    </w:lvl>
+    <w:lvl w:ilvl="2" w:tentative="1">
+      <w:start w:val="1"/>
+      <w:numFmt w:val="bullet"/>
+      <w:lvlText w:val=""/>
+      <w:lvlJc w:val="left"/>
+      <w:pPr>
+        <w:tabs>
+          <w:tab w:val="num" w:pos="2160"/>
+        </w:tabs>
+        <w:ind w:left="2160" w:hanging="360"/>
+      </w:pPr>
+      <w:rPr>
+        <w:rFonts w:ascii="Wingdings" w:hAnsi="Wingdings" w:hint="default"/>
+        <w:sz w:val="20"/>
+      </w:rPr>
+    </w:lvl>
+    <w:lvl w:ilvl="3" w:tentative="1">
+      <w:start w:val="1"/>
+      <w:numFmt w:val="bullet"/>
+      <w:lvlText w:val=""/>
+      <w:lvlJc w:val="left"/>
+      <w:pPr>
+        <w:tabs>
+          <w:tab w:val="num" w:pos="2880"/>
+        </w:tabs>
+        <w:ind w:left="2880" w:hanging="360"/>
+      </w:pPr>
+      <w:rPr>
+        <w:rFonts w:ascii="Wingdings" w:hAnsi="Wingdings" w:hint="default"/>
+        <w:sz w:val="20"/>
+      </w:rPr>
+    </w:lvl>
+    <w:lvl w:ilvl="4" w:tentative="1">
+      <w:start w:val="1"/>
+      <w:numFmt w:val="bullet"/>
+      <w:lvlText w:val=""/>
+      <w:lvlJc w:val="left"/>
+      <w:pPr>
+        <w:tabs>
+          <w:tab w:val="num" w:pos="3600"/>
+        </w:tabs>
+        <w:ind w:left="3600" w:hanging="360"/>
+      </w:pPr>
+      <w:rPr>
+        <w:rFonts w:ascii="Wingdings" w:hAnsi="Wingdings" w:hint="default"/>
+        <w:sz w:val="20"/>
+      </w:rPr>
+    </w:lvl>
+    <w:lvl w:ilvl="5" w:tentative="1">
+      <w:start w:val="1"/>
+      <w:numFmt w:val="bullet"/>
+      <w:lvlText w:val=""/>
+      <w:lvlJc w:val="left"/>
+      <w:pPr>
+        <w:tabs>
+          <w:tab w:val="num" w:pos="4320"/>
+        </w:tabs>
+        <w:ind w:left="4320" w:hanging="360"/>
+      </w:pPr>
+      <w:rPr>
+        <w:rFonts w:ascii="Wingdings" w:hAnsi="Wingdings" w:hint="default"/>
+        <w:sz w:val="20"/>
+      </w:rPr>
+    </w:lvl>
+    <w:lvl w:ilvl="6" w:tentative="1">
+      <w:start w:val="1"/>
+      <w:numFmt w:val="bullet"/>
+      <w:lvlText w:val=""/>
+      <w:lvlJc w:val="left"/>
+      <w:pPr>
+        <w:tabs>
+          <w:tab w:val="num" w:pos="5040"/>
+        </w:tabs>
+        <w:ind w:left="5040" w:hanging="360"/>
+      </w:pPr>
+      <w:rPr>
+        <w:rFonts w:ascii="Wingdings" w:hAnsi="Wingdings" w:hint="default"/>
+        <w:sz w:val="20"/>
+      </w:rPr>
+    </w:lvl>
+    <w:lvl w:ilvl="7" w:tentative="1">
+      <w:start w:val="1"/>
+      <w:numFmt w:val="bullet"/>
+      <w:lvlText w:val=""/>
+      <w:lvlJc w:val="left"/>
+      <w:pPr>
+        <w:tabs>
+          <w:tab w:val="num" w:pos="5760"/>
+        </w:tabs>
+        <w:ind w:left="5760" w:hanging="360"/>
+      </w:pPr>
+      <w:rPr>
+        <w:rFonts w:ascii="Wingdings" w:hAnsi="Wingdings" w:hint="default"/>
+        <w:sz w:val="20"/>
+      </w:rPr>
+    </w:lvl>
+    <w:lvl w:ilvl="8" w:tentative="1">
+      <w:start w:val="1"/>
+      <w:numFmt w:val="bullet"/>
+      <w:lvlText w:val=""/>
+      <w:lvlJc w:val="left"/>
+      <w:pPr>
+        <w:tabs>
+          <w:tab w:val="num" w:pos="6480"/>
+        </w:tabs>
+        <w:ind w:left="6480" w:hanging="360"/>
+      </w:pPr>
+      <w:rPr>
+        <w:rFonts w:ascii="Wingdings" w:hAnsi="Wingdings" w:hint="default"/>
+        <w:sz w:val="20"/>
+      </w:rPr>
+    </w:lvl>
+  </w:abstractNum>
+  <w:abstractNum w:abstractNumId="4" w15:restartNumberingAfterBreak="0">
+    <w:nsid w:val="6D5A6FE8"/>
+    <w:multiLevelType w:val="multilevel"/>
+    <w:tmpl w:val="CCBCE084"/>
+    <w:lvl w:ilvl="0">
+      <w:start w:val="1"/>
+      <w:numFmt w:val="bullet"/>
+      <w:lvlText w:val=""/>
+      <w:lvlJc w:val="left"/>
+      <w:pPr>
+        <w:tabs>
+          <w:tab w:val="num" w:pos="720"/>
+        </w:tabs>
+        <w:ind w:left="720" w:hanging="360"/>
+      </w:pPr>
+      <w:rPr>
+        <w:rFonts w:ascii="Symbol" w:hAnsi="Symbol" w:hint="default"/>
+        <w:sz w:val="20"/>
+      </w:rPr>
+    </w:lvl>
+    <w:lvl w:ilvl="1">
+      <w:start w:val="1"/>
+      <w:numFmt w:val="bullet"/>
+      <w:lvlText w:val="o"/>
+      <w:lvlJc w:val="left"/>
+      <w:pPr>
+        <w:tabs>
+          <w:tab w:val="num" w:pos="1440"/>
+        </w:tabs>
+        <w:ind w:left="1440" w:hanging="360"/>
+      </w:pPr>
+      <w:rPr>
+        <w:rFonts w:ascii="Courier New" w:hAnsi="Courier New" w:hint="default"/>
+        <w:sz w:val="20"/>
+      </w:rPr>
+    </w:lvl>
+    <w:lvl w:ilvl="2">
+      <w:start w:val="1"/>
+      <w:numFmt w:val="bullet"/>
+      <w:lvlText w:val=""/>
+      <w:lvlJc w:val="left"/>
+      <w:pPr>
+        <w:tabs>
+          <w:tab w:val="num" w:pos="2160"/>
+        </w:tabs>
+        <w:ind w:left="2160" w:hanging="360"/>
+      </w:pPr>
+      <w:rPr>
+        <w:rFonts w:ascii="Wingdings" w:hAnsi="Wingdings" w:hint="default"/>
+        <w:sz w:val="20"/>
+      </w:rPr>
+    </w:lvl>
+    <w:lvl w:ilvl="3" w:tentative="1">
+      <w:start w:val="1"/>
+      <w:numFmt w:val="bullet"/>
+      <w:lvlText w:val=""/>
+      <w:lvlJc w:val="left"/>
+      <w:pPr>
+        <w:tabs>
+          <w:tab w:val="num" w:pos="2880"/>
+        </w:tabs>
+        <w:ind w:left="2880" w:hanging="360"/>
+      </w:pPr>
+      <w:rPr>
+        <w:rFonts w:ascii="Wingdings" w:hAnsi="Wingdings" w:hint="default"/>
+        <w:sz w:val="20"/>
+      </w:rPr>
+    </w:lvl>
+    <w:lvl w:ilvl="4" w:tentative="1">
+      <w:start w:val="1"/>
+      <w:numFmt w:val="bullet"/>
+      <w:lvlText w:val=""/>
+      <w:lvlJc w:val="left"/>
+      <w:pPr>
+        <w:tabs>
+          <w:tab w:val="num" w:pos="3600"/>
+        </w:tabs>
+        <w:ind w:left="3600" w:hanging="360"/>
+      </w:pPr>
+      <w:rPr>
+        <w:rFonts w:ascii="Wingdings" w:hAnsi="Wingdings" w:hint="default"/>
+        <w:sz w:val="20"/>
+      </w:rPr>
+    </w:lvl>
+    <w:lvl w:ilvl="5" w:tentative="1">
+      <w:start w:val="1"/>
+      <w:numFmt w:val="bullet"/>
+      <w:lvlText w:val=""/>
+      <w:lvlJc w:val="left"/>
+      <w:pPr>
+        <w:tabs>
+          <w:tab w:val="num" w:pos="4320"/>
+        </w:tabs>
+        <w:ind w:left="4320" w:hanging="360"/>
+      </w:pPr>
+      <w:rPr>
+        <w:rFonts w:ascii="Wingdings" w:hAnsi="Wingdings" w:hint="default"/>
+        <w:sz w:val="20"/>
+      </w:rPr>
+    </w:lvl>
+    <w:lvl w:ilvl="6" w:tentative="1">
+      <w:start w:val="1"/>
+      <w:numFmt w:val="bullet"/>
+      <w:lvlText w:val=""/>
+      <w:lvlJc w:val="left"/>
+      <w:pPr>
+        <w:tabs>
+          <w:tab w:val="num" w:pos="5040"/>
+        </w:tabs>
+        <w:ind w:left="5040" w:hanging="360"/>
+      </w:pPr>
+      <w:rPr>
+        <w:rFonts w:ascii="Wingdings" w:hAnsi="Wingdings" w:hint="default"/>
+        <w:sz w:val="20"/>
+      </w:rPr>
+    </w:lvl>
+    <w:lvl w:ilvl="7" w:tentative="1">
+      <w:start w:val="1"/>
+      <w:numFmt w:val="bullet"/>
+      <w:lvlText w:val=""/>
+      <w:lvlJc w:val="left"/>
+      <w:pPr>
+        <w:tabs>
+          <w:tab w:val="num" w:pos="5760"/>
+        </w:tabs>
+        <w:ind w:left="5760" w:hanging="360"/>
+      </w:pPr>
+      <w:rPr>
+        <w:rFonts w:ascii="Wingdings" w:hAnsi="Wingdings" w:hint="default"/>
+        <w:sz w:val="20"/>
+      </w:rPr>
+    </w:lvl>
+    <w:lvl w:ilvl="8" w:tentative="1">
+      <w:start w:val="1"/>
+      <w:numFmt w:val="bullet"/>
+      <w:lvlText w:val=""/>
+      <w:lvlJc w:val="left"/>
+      <w:pPr>
+        <w:tabs>
+          <w:tab w:val="num" w:pos="6480"/>
+        </w:tabs>
+        <w:ind w:left="6480" w:hanging="360"/>
+      </w:pPr>
+      <w:rPr>
+        <w:rFonts w:ascii="Wingdings" w:hAnsi="Wingdings" w:hint="default"/>
+        <w:sz w:val="20"/>
+      </w:rPr>
+    </w:lvl>
+  </w:abstractNum>
+  <w:abstractNum w:abstractNumId="5" w15:restartNumberingAfterBreak="0">
+    <w:nsid w:val="6EF4509D"/>
+    <w:multiLevelType w:val="multilevel"/>
+    <w:tmpl w:val="A14696C6"/>
+    <w:lvl w:ilvl="0">
+      <w:start w:val="1"/>
+      <w:numFmt w:val="bullet"/>
+      <w:lvlText w:val=""/>
+      <w:lvlJc w:val="left"/>
+      <w:pPr>
+        <w:tabs>
+          <w:tab w:val="num" w:pos="720"/>
+        </w:tabs>
+        <w:ind w:left="720" w:hanging="360"/>
+      </w:pPr>
+      <w:rPr>
+        <w:rFonts w:ascii="Symbol" w:hAnsi="Symbol" w:hint="default"/>
+        <w:sz w:val="20"/>
+      </w:rPr>
+    </w:lvl>
+    <w:lvl w:ilvl="1">
+      <w:start w:val="1"/>
+      <w:numFmt w:val="bullet"/>
+      <w:lvlText w:val="o"/>
+      <w:lvlJc w:val="left"/>
+      <w:pPr>
+        <w:tabs>
+          <w:tab w:val="num" w:pos="1440"/>
+        </w:tabs>
+        <w:ind w:left="1440" w:hanging="360"/>
+      </w:pPr>
+      <w:rPr>
+        <w:rFonts w:ascii="Courier New" w:hAnsi="Courier New" w:hint="default"/>
+        <w:sz w:val="20"/>
+      </w:rPr>
+    </w:lvl>
+    <w:lvl w:ilvl="2">
+      <w:start w:val="1"/>
+      <w:numFmt w:val="bullet"/>
+      <w:lvlText w:val=""/>
+      <w:lvlJc w:val="left"/>
+      <w:pPr>
+        <w:tabs>
+          <w:tab w:val="num" w:pos="2160"/>
+        </w:tabs>
+        <w:ind w:left="2160" w:hanging="360"/>
+      </w:pPr>
+      <w:rPr>
+        <w:rFonts w:ascii="Wingdings" w:hAnsi="Wingdings" w:hint="default"/>
+        <w:sz w:val="20"/>
+      </w:rPr>
+    </w:lvl>
+    <w:lvl w:ilvl="3" w:tentative="1">
+      <w:start w:val="1"/>
+      <w:numFmt w:val="bullet"/>
+      <w:lvlText w:val=""/>
+      <w:lvlJc w:val="left"/>
+      <w:pPr>
+        <w:tabs>
+          <w:tab w:val="num" w:pos="2880"/>
+        </w:tabs>
+        <w:ind w:left="2880" w:hanging="360"/>
+      </w:pPr>
+      <w:rPr>
+        <w:rFonts w:ascii="Wingdings" w:hAnsi="Wingdings" w:hint="default"/>
+        <w:sz w:val="20"/>
+      </w:rPr>
+    </w:lvl>
+    <w:lvl w:ilvl="4" w:tentative="1">
+      <w:start w:val="1"/>
+      <w:numFmt w:val="bullet"/>
+      <w:lvlText w:val=""/>
+      <w:lvlJc w:val="left"/>
+      <w:pPr>
+        <w:tabs>
+          <w:tab w:val="num" w:pos="3600"/>
+        </w:tabs>
+        <w:ind w:left="3600" w:hanging="360"/>
+      </w:pPr>
+      <w:rPr>
+        <w:rFonts w:ascii="Wingdings" w:hAnsi="Wingdings" w:hint="default"/>
+        <w:sz w:val="20"/>
+      </w:rPr>
+    </w:lvl>
+    <w:lvl w:ilvl="5" w:tentative="1">
+      <w:start w:val="1"/>
+      <w:numFmt w:val="bullet"/>
+      <w:lvlText w:val=""/>
+      <w:lvlJc w:val="left"/>
+      <w:pPr>
+        <w:tabs>
+          <w:tab w:val="num" w:pos="4320"/>
+        </w:tabs>
+        <w:ind w:left="4320" w:hanging="360"/>
+      </w:pPr>
+      <w:rPr>
+        <w:rFonts w:ascii="Wingdings" w:hAnsi="Wingdings" w:hint="default"/>
+        <w:sz w:val="20"/>
+      </w:rPr>
+    </w:lvl>
+    <w:lvl w:ilvl="6" w:tentative="1">
+      <w:start w:val="1"/>
+      <w:numFmt w:val="bullet"/>
+      <w:lvlText w:val=""/>
+      <w:lvlJc w:val="left"/>
+      <w:pPr>
+        <w:tabs>
+          <w:tab w:val="num" w:pos="5040"/>
+        </w:tabs>
+        <w:ind w:left="5040" w:hanging="360"/>
+      </w:pPr>
+      <w:rPr>
+        <w:rFonts w:ascii="Wingdings" w:hAnsi="Wingdings" w:hint="default"/>
+        <w:sz w:val="20"/>
+      </w:rPr>
+    </w:lvl>
+    <w:lvl w:ilvl="7" w:tentative="1">
+      <w:start w:val="1"/>
+      <w:numFmt w:val="bullet"/>
+      <w:lvlText w:val=""/>
+      <w:lvlJc w:val="left"/>
+      <w:pPr>
+        <w:tabs>
+          <w:tab w:val="num" w:pos="5760"/>
+        </w:tabs>
+        <w:ind w:left="5760" w:hanging="360"/>
+      </w:pPr>
+      <w:rPr>
+        <w:rFonts w:ascii="Wingdings" w:hAnsi="Wingdings" w:hint="default"/>
+        <w:sz w:val="20"/>
+      </w:rPr>
+    </w:lvl>
+    <w:lvl w:ilvl="8" w:tentative="1">
+      <w:start w:val="1"/>
+      <w:numFmt w:val="bullet"/>
+      <w:lvlText w:val=""/>
+      <w:lvlJc w:val="left"/>
+      <w:pPr>
+        <w:tabs>
+          <w:tab w:val="num" w:pos="6480"/>
+        </w:tabs>
+        <w:ind w:left="6480" w:hanging="360"/>
+      </w:pPr>
+      <w:rPr>
+        <w:rFonts w:ascii="Wingdings" w:hAnsi="Wingdings" w:hint="default"/>
+        <w:sz w:val="20"/>
+      </w:rPr>
+    </w:lvl>
+  </w:abstractNum>
+  <w:abstractNum w:abstractNumId="6" w15:restartNumberingAfterBreak="0">
     <w:nsid w:val="71E1023F"/>
     <w:multiLevelType w:val="multilevel"/>
     <w:tmpl w:val="B75E0AC4"/>
@@ -165,7 +3557,25 @@
     </w:lvl>
   </w:abstractNum>
   <w:num w:numId="1" w16cid:durableId="610743994">
+    <w:abstractNumId w:val="6"/>
+  </w:num>
+  <w:num w:numId="2" w16cid:durableId="1495413187">
+    <w:abstractNumId w:val="2"/>
+  </w:num>
+  <w:num w:numId="3" w16cid:durableId="1381438911">
+    <w:abstractNumId w:val="1"/>
+  </w:num>
+  <w:num w:numId="4" w16cid:durableId="1382483012">
+    <w:abstractNumId w:val="4"/>
+  </w:num>
+  <w:num w:numId="5" w16cid:durableId="1571429868">
+    <w:abstractNumId w:val="3"/>
+  </w:num>
+  <w:num w:numId="6" w16cid:durableId="1053114548">
     <w:abstractNumId w:val="0"/>
+  </w:num>
+  <w:num w:numId="7" w16cid:durableId="1805199638">
+    <w:abstractNumId w:val="5"/>
   </w:num>
 </w:numbering>
 </file>
@@ -570,6 +3980,7 @@
   <w:style w:type="paragraph" w:default="1" w:styleId="Normal">
     <w:name w:val="Normal"/>
     <w:qFormat/>
+    <w:rsid w:val="00CA0F9B"/>
   </w:style>
   <w:style w:type="paragraph" w:styleId="Heading1">
     <w:name w:val="heading 1"/>
@@ -773,7 +4184,6 @@
   <w:style w:type="character" w:default="1" w:styleId="DefaultParagraphFont">
     <w:name w:val="Default Paragraph Font"/>
     <w:uiPriority w:val="1"/>
-    <w:semiHidden/>
     <w:unhideWhenUsed/>
   </w:style>
   <w:style w:type="table" w:default="1" w:styleId="TableNormal">

</xml_diff>